<commit_message>
setting up pilot study
</commit_message>
<xml_diff>
--- a/MMD Study Forms/script_mmd.docx
+++ b/MMD Study Forms/script_mmd.docx
@@ -1,6 +1,6 @@
 
 <file path=word/document.xml><?xml version="1.0" encoding="utf-8"?>
-<w:document xmlns:ve="http://schemas.openxmlformats.org/markup-compatibility/2006" xmlns:o="urn:schemas-microsoft-com:office:office" xmlns:r="http://schemas.openxmlformats.org/officeDocument/2006/relationships" xmlns:m="http://schemas.openxmlformats.org/officeDocument/2006/math" xmlns:v="urn:schemas-microsoft-com:vml" xmlns:wp="http://schemas.openxmlformats.org/drawingml/2006/wordprocessingDrawing" xmlns:w10="urn:schemas-microsoft-com:office:word" xmlns:w="http://schemas.openxmlformats.org/wordprocessingml/2006/main" xmlns:wne="http://schemas.microsoft.com/office/word/2006/wordml">
+<w:document xmlns:wpc="http://schemas.microsoft.com/office/word/2010/wordprocessingCanvas" xmlns:mc="http://schemas.openxmlformats.org/markup-compatibility/2006" xmlns:o="urn:schemas-microsoft-com:office:office" xmlns:r="http://schemas.openxmlformats.org/officeDocument/2006/relationships" xmlns:m="http://schemas.openxmlformats.org/officeDocument/2006/math" xmlns:v="urn:schemas-microsoft-com:vml" xmlns:wp14="http://schemas.microsoft.com/office/word/2010/wordprocessingDrawing" xmlns:wp="http://schemas.openxmlformats.org/drawingml/2006/wordprocessingDrawing" xmlns:w10="urn:schemas-microsoft-com:office:word" xmlns:w="http://schemas.openxmlformats.org/wordprocessingml/2006/main" xmlns:w14="http://schemas.microsoft.com/office/word/2010/wordml" xmlns:wpg="http://schemas.microsoft.com/office/word/2010/wordprocessingGroup" xmlns:wpi="http://schemas.microsoft.com/office/word/2010/wordprocessingInk" xmlns:wne="http://schemas.microsoft.com/office/word/2006/wordml" xmlns:wps="http://schemas.microsoft.com/office/word/2010/wordprocessingShape" mc:Ignorable="w14 wp14">
   <w:body>
     <w:p>
       <w:pPr>
@@ -220,7 +220,7 @@
           <w:lang w:val="en-US"/>
         </w:rPr>
       </w:pPr>
-      <w:hyperlink r:id="rId8" w:anchor="gid=0" w:history="1">
+      <w:hyperlink r:id="rId9" w:anchor="gid=0" w:history="1">
         <w:r>
           <w:rPr>
             <w:rStyle w:val="Hyperlink"/>
@@ -870,6 +870,191 @@
         </w:rPr>
         <w:t>“</w:t>
       </w:r>
+      <w:r>
+        <w:rPr>
+          <w:rStyle w:val="Strong"/>
+          <w:b w:val="0"/>
+          <w:lang w:val="en-US"/>
+        </w:rPr>
+        <w:t>MMD Study 1</w:t>
+      </w:r>
+      <w:r>
+        <w:rPr>
+          <w:rStyle w:val="Strong"/>
+          <w:b w:val="0"/>
+          <w:lang w:val="en-US"/>
+        </w:rPr>
+        <w:t>”</w:t>
+      </w:r>
+      <w:r>
+        <w:rPr>
+          <w:rStyle w:val="Strong"/>
+          <w:b w:val="0"/>
+          <w:lang w:val="en-US"/>
+        </w:rPr>
+        <w:t xml:space="preserve"> project, </w:t>
+      </w:r>
+      <w:proofErr w:type="gramStart"/>
+      <w:r>
+        <w:rPr>
+          <w:rStyle w:val="Strong"/>
+          <w:b w:val="0"/>
+          <w:lang w:val="en-US"/>
+        </w:rPr>
+        <w:t>check</w:t>
+      </w:r>
+      <w:proofErr w:type="gramEnd"/>
+      <w:r>
+        <w:rPr>
+          <w:rStyle w:val="Strong"/>
+          <w:b w:val="0"/>
+          <w:lang w:val="en-US"/>
+        </w:rPr>
+        <w:t xml:space="preserve"> that the eye tracker is correctly detected</w:t>
+      </w:r>
+      <w:r>
+        <w:rPr>
+          <w:rStyle w:val="Strong"/>
+          <w:b w:val="0"/>
+          <w:lang w:val="en-US"/>
+        </w:rPr>
+        <w:t>.</w:t>
+      </w:r>
+    </w:p>
+    <w:p>
+      <w:pPr>
+        <w:spacing w:after="0"/>
+        <w:rPr>
+          <w:rStyle w:val="Strong"/>
+          <w:b w:val="0"/>
+          <w:lang w:val="en-US"/>
+        </w:rPr>
+      </w:pPr>
+      <w:r>
+        <w:rPr>
+          <w:rStyle w:val="Strong"/>
+          <w:b w:val="0"/>
+          <w:lang w:val="en-US"/>
+        </w:rPr>
+        <w:t>(</w:t>
+      </w:r>
+      <w:proofErr w:type="gramStart"/>
+      <w:r>
+        <w:rPr>
+          <w:rStyle w:val="Strong"/>
+          <w:b w:val="0"/>
+          <w:lang w:val="en-US"/>
+        </w:rPr>
+        <w:t>webcam</w:t>
+      </w:r>
+      <w:proofErr w:type="gramEnd"/>
+      <w:r>
+        <w:rPr>
+          <w:rStyle w:val="Strong"/>
+          <w:b w:val="0"/>
+          <w:lang w:val="en-US"/>
+        </w:rPr>
+        <w:t xml:space="preserve"> too)</w:t>
+      </w:r>
+    </w:p>
+    <w:p>
+      <w:pPr>
+        <w:spacing w:after="0"/>
+        <w:rPr>
+          <w:rStyle w:val="Strong"/>
+          <w:b w:val="0"/>
+          <w:lang w:val="en-US"/>
+        </w:rPr>
+      </w:pPr>
+    </w:p>
+    <w:p>
+      <w:pPr>
+        <w:spacing w:after="0"/>
+        <w:rPr>
+          <w:rStyle w:val="Strong"/>
+          <w:b w:val="0"/>
+          <w:lang w:val="en-US"/>
+        </w:rPr>
+      </w:pPr>
+      <w:r>
+        <w:rPr>
+          <w:rStyle w:val="Strong"/>
+          <w:lang w:val="en-US"/>
+        </w:rPr>
+        <w:t>Action 2:</w:t>
+      </w:r>
+      <w:r>
+        <w:rPr>
+          <w:rStyle w:val="Strong"/>
+          <w:b w:val="0"/>
+          <w:lang w:val="en-US"/>
+        </w:rPr>
+        <w:t xml:space="preserve"> </w:t>
+      </w:r>
+      <w:r>
+        <w:rPr>
+          <w:rStyle w:val="Strong"/>
+          <w:b w:val="0"/>
+          <w:lang w:val="en-US"/>
+        </w:rPr>
+        <w:t>- O</w:t>
+      </w:r>
+      <w:r>
+        <w:rPr>
+          <w:rStyle w:val="Strong"/>
+          <w:b w:val="0"/>
+          <w:lang w:val="en-US"/>
+        </w:rPr>
+        <w:t xml:space="preserve">pen </w:t>
+      </w:r>
+      <w:r>
+        <w:rPr>
+          <w:rStyle w:val="Strong"/>
+          <w:b w:val="0"/>
+          <w:lang w:val="en-US"/>
+        </w:rPr>
+        <w:t xml:space="preserve">Google </w:t>
+      </w:r>
+      <w:r>
+        <w:rPr>
+          <w:rStyle w:val="Strong"/>
+          <w:b w:val="0"/>
+          <w:lang w:val="en-US"/>
+        </w:rPr>
+        <w:t xml:space="preserve">Chrome </w:t>
+      </w:r>
+    </w:p>
+    <w:p>
+      <w:pPr>
+        <w:rPr>
+          <w:rStyle w:val="Strong"/>
+          <w:lang w:val="en-US"/>
+        </w:rPr>
+      </w:pPr>
+    </w:p>
+    <w:p>
+      <w:pPr>
+        <w:rPr>
+          <w:rStyle w:val="Strong"/>
+          <w:b w:val="0"/>
+          <w:lang w:val="en-US"/>
+        </w:rPr>
+      </w:pPr>
+      <w:r>
+        <w:rPr>
+          <w:rStyle w:val="Strong"/>
+          <w:lang w:val="en-US"/>
+        </w:rPr>
+        <w:t>Action 3:</w:t>
+      </w:r>
+      <w:r>
+        <w:rPr>
+          <w:rStyle w:val="Strong"/>
+          <w:b w:val="0"/>
+          <w:lang w:val="en-US"/>
+        </w:rPr>
+        <w:t xml:space="preserve"> Open </w:t>
+      </w:r>
       <w:proofErr w:type="spellStart"/>
       <w:r>
         <w:rPr>
@@ -877,7 +1062,7 @@
           <w:b w:val="0"/>
           <w:lang w:val="en-US"/>
         </w:rPr>
-        <w:t>MetroQuest</w:t>
+        <w:t>Matlab</w:t>
       </w:r>
       <w:proofErr w:type="spellEnd"/>
       <w:r>
@@ -886,6 +1071,66 @@
           <w:b w:val="0"/>
           <w:lang w:val="en-US"/>
         </w:rPr>
+        <w:t xml:space="preserve"> (</w:t>
+      </w:r>
+      <w:r>
+        <w:rPr>
+          <w:rStyle w:val="Strong"/>
+          <w:b w:val="0"/>
+          <w:lang w:val="en-US"/>
+        </w:rPr>
+        <w:t xml:space="preserve">it is </w:t>
+      </w:r>
+      <w:r>
+        <w:rPr>
+          <w:rStyle w:val="Strong"/>
+          <w:b w:val="0"/>
+          <w:lang w:val="en-US"/>
+        </w:rPr>
+        <w:t>long)</w:t>
+      </w:r>
+      <w:proofErr w:type="gramStart"/>
+      <w:r>
+        <w:rPr>
+          <w:rStyle w:val="Strong"/>
+          <w:b w:val="0"/>
+          <w:lang w:val="en-US"/>
+        </w:rPr>
+        <w:t>,</w:t>
+      </w:r>
+      <w:proofErr w:type="gramEnd"/>
+      <w:r>
+        <w:rPr>
+          <w:rStyle w:val="Strong"/>
+          <w:b w:val="0"/>
+          <w:lang w:val="en-US"/>
+        </w:rPr>
+        <w:t xml:space="preserve"> switch the current folder to </w:t>
+      </w:r>
+      <w:r>
+        <w:rPr>
+          <w:rStyle w:val="Strong"/>
+          <w:b w:val="0"/>
+          <w:lang w:val="en-US"/>
+        </w:rPr>
+        <w:t>“</w:t>
+      </w:r>
+      <w:proofErr w:type="spellStart"/>
+      <w:r>
+        <w:rPr>
+          <w:rStyle w:val="Strong"/>
+          <w:b w:val="0"/>
+          <w:lang w:val="en-US"/>
+        </w:rPr>
+        <w:t>FVMatlab</w:t>
+      </w:r>
+      <w:proofErr w:type="spellEnd"/>
+      <w:r>
+        <w:rPr>
+          <w:rStyle w:val="Strong"/>
+          <w:b w:val="0"/>
+          <w:lang w:val="en-US"/>
+        </w:rPr>
         <w:t>”</w:t>
       </w:r>
       <w:r>
@@ -894,93 +1139,8 @@
           <w:b w:val="0"/>
           <w:lang w:val="en-US"/>
         </w:rPr>
-        <w:t xml:space="preserve"> project</w:t>
-      </w:r>
-      <w:r>
-        <w:rPr>
-          <w:rStyle w:val="Strong"/>
-          <w:b w:val="0"/>
-          <w:lang w:val="en-US"/>
-        </w:rPr>
-        <w:t xml:space="preserve"> (</w:t>
-      </w:r>
-      <w:r>
-        <w:rPr>
-          <w:rStyle w:val="Strong"/>
-          <w:lang w:val="en-US"/>
-        </w:rPr>
-        <w:t>NOT</w:t>
-      </w:r>
-      <w:r>
-        <w:rPr>
-          <w:rStyle w:val="Strong"/>
-          <w:b w:val="0"/>
-          <w:lang w:val="en-US"/>
-        </w:rPr>
-        <w:t xml:space="preserve"> “</w:t>
-      </w:r>
-      <w:proofErr w:type="spellStart"/>
-      <w:r>
-        <w:rPr>
-          <w:rStyle w:val="Strong"/>
-          <w:b w:val="0"/>
-          <w:lang w:val="en-US"/>
-        </w:rPr>
-        <w:t>MetroQuest</w:t>
-      </w:r>
-      <w:proofErr w:type="spellEnd"/>
-      <w:r>
-        <w:rPr>
-          <w:rStyle w:val="Strong"/>
-          <w:b w:val="0"/>
-          <w:lang w:val="en-US"/>
-        </w:rPr>
-        <w:t xml:space="preserve"> Pilot”)</w:t>
-      </w:r>
-      <w:r>
-        <w:rPr>
-          <w:rStyle w:val="Strong"/>
-          <w:b w:val="0"/>
-          <w:lang w:val="en-US"/>
-        </w:rPr>
-        <w:t>, check that the eye tracker is correctly detected</w:t>
-      </w:r>
-      <w:r>
-        <w:rPr>
-          <w:rStyle w:val="Strong"/>
-          <w:b w:val="0"/>
-          <w:lang w:val="en-US"/>
-        </w:rPr>
         <w:t>.</w:t>
       </w:r>
-    </w:p>
-    <w:p>
-      <w:pPr>
-        <w:spacing w:after="0"/>
-        <w:rPr>
-          <w:rStyle w:val="Strong"/>
-          <w:b w:val="0"/>
-          <w:lang w:val="en-US"/>
-        </w:rPr>
-      </w:pPr>
-    </w:p>
-    <w:p>
-      <w:pPr>
-        <w:spacing w:after="0"/>
-        <w:rPr>
-          <w:rStyle w:val="Strong"/>
-          <w:b w:val="0"/>
-          <w:u w:val="single"/>
-          <w:lang w:val="en-US"/>
-        </w:rPr>
-      </w:pPr>
-      <w:r>
-        <w:rPr>
-          <w:rStyle w:val="Strong"/>
-          <w:lang w:val="en-US"/>
-        </w:rPr>
-        <w:t>Action 2:</w:t>
-      </w:r>
       <w:r>
         <w:rPr>
           <w:rStyle w:val="Strong"/>
@@ -989,45 +1149,35 @@
         </w:rPr>
         <w:t xml:space="preserve"> </w:t>
       </w:r>
-      <w:r>
-        <w:rPr>
-          <w:rStyle w:val="Strong"/>
-          <w:b w:val="0"/>
-          <w:lang w:val="en-US"/>
-        </w:rPr>
-        <w:t>- O</w:t>
-      </w:r>
-      <w:r>
-        <w:rPr>
-          <w:rStyle w:val="Strong"/>
-          <w:b w:val="0"/>
-          <w:lang w:val="en-US"/>
-        </w:rPr>
-        <w:t xml:space="preserve">pen </w:t>
-      </w:r>
-      <w:r>
-        <w:rPr>
-          <w:rStyle w:val="Strong"/>
-          <w:b w:val="0"/>
-          <w:lang w:val="en-US"/>
-        </w:rPr>
-        <w:t xml:space="preserve">Google </w:t>
-      </w:r>
-      <w:r>
-        <w:rPr>
-          <w:rStyle w:val="Strong"/>
-          <w:b w:val="0"/>
-          <w:lang w:val="en-US"/>
-        </w:rPr>
-        <w:t>Chrome with 4</w:t>
-      </w:r>
-      <w:r>
-        <w:rPr>
-          <w:rStyle w:val="Strong"/>
-          <w:b w:val="0"/>
-          <w:lang w:val="en-US"/>
-        </w:rPr>
-        <w:t xml:space="preserve"> tabs</w:t>
+    </w:p>
+    <w:p>
+      <w:pPr>
+        <w:rPr>
+          <w:rStyle w:val="Strong"/>
+          <w:b w:val="0"/>
+          <w:lang w:val="en-US"/>
+        </w:rPr>
+      </w:pPr>
+      <w:r>
+        <w:rPr>
+          <w:rStyle w:val="Strong"/>
+          <w:lang w:val="en-US"/>
+        </w:rPr>
+        <w:t xml:space="preserve">Action </w:t>
+      </w:r>
+      <w:r>
+        <w:rPr>
+          <w:rStyle w:val="Strong"/>
+          <w:lang w:val="en-US"/>
+        </w:rPr>
+        <w:t>4</w:t>
+      </w:r>
+      <w:r>
+        <w:rPr>
+          <w:rStyle w:val="Strong"/>
+          <w:lang w:val="en-US"/>
+        </w:rPr>
+        <w:t>:</w:t>
       </w:r>
       <w:r>
         <w:rPr>
@@ -1043,433 +1193,8 @@
           <w:b w:val="0"/>
           <w:lang w:val="en-US"/>
         </w:rPr>
-        <w:t xml:space="preserve">(if the tabs are already opened, </w:t>
-      </w:r>
-      <w:r>
-        <w:rPr>
-          <w:rStyle w:val="Strong"/>
-          <w:lang w:val="en-US"/>
-        </w:rPr>
-        <w:t>close or refresh all of them</w:t>
-      </w:r>
-      <w:r>
-        <w:rPr>
-          <w:rStyle w:val="Strong"/>
-          <w:b w:val="0"/>
-          <w:lang w:val="en-US"/>
-        </w:rPr>
-        <w:t>)</w:t>
-      </w:r>
-    </w:p>
-    <w:p>
-      <w:pPr>
-        <w:spacing w:after="0"/>
-        <w:rPr>
-          <w:rStyle w:val="Strong"/>
-          <w:b w:val="0"/>
-        </w:rPr>
-      </w:pPr>
-      <w:r>
-        <w:rPr>
-          <w:rStyle w:val="Strong"/>
-          <w:b w:val="0"/>
-        </w:rPr>
-        <w:t xml:space="preserve">- </w:t>
-      </w:r>
-      <w:proofErr w:type="spellStart"/>
-      <w:r>
-        <w:rPr>
-          <w:rStyle w:val="Strong"/>
-          <w:b w:val="0"/>
-          <w:u w:val="single"/>
-        </w:rPr>
-        <w:t>Prequestionnaire</w:t>
-      </w:r>
-      <w:proofErr w:type="spellEnd"/>
-      <w:r>
-        <w:rPr>
-          <w:rStyle w:val="Strong"/>
-          <w:b w:val="0"/>
-          <w:u w:val="single"/>
-        </w:rPr>
-        <w:t>:</w:t>
-      </w:r>
-      <w:r>
-        <w:rPr>
-          <w:rStyle w:val="Strong"/>
-          <w:b w:val="0"/>
-        </w:rPr>
-        <w:t xml:space="preserve"> </w:t>
-      </w:r>
-      <w:r>
-        <w:rPr>
-          <w:rStyle w:val="Strong"/>
-          <w:b w:val="0"/>
-        </w:rPr>
-        <w:tab/>
-      </w:r>
-      <w:r>
-        <w:rPr>
-          <w:i/>
-        </w:rPr>
-        <w:t>www.cs.ubc.ca/~lalles/MetroQuest/study_website/prequestionnaire.php</w:t>
-      </w:r>
-    </w:p>
-    <w:p>
-      <w:pPr>
-        <w:spacing w:after="0"/>
-        <w:rPr>
-          <w:rStyle w:val="Strong"/>
-          <w:b w:val="0"/>
-          <w:lang w:val="en-US"/>
-        </w:rPr>
-      </w:pPr>
-      <w:r>
-        <w:rPr>
-          <w:rStyle w:val="Strong"/>
-          <w:b w:val="0"/>
-          <w:lang w:val="en-US"/>
-        </w:rPr>
-        <w:t xml:space="preserve">- </w:t>
-      </w:r>
-      <w:r>
-        <w:rPr>
-          <w:rStyle w:val="Strong"/>
-          <w:b w:val="0"/>
-          <w:u w:val="single"/>
-          <w:lang w:val="en-US"/>
-        </w:rPr>
-        <w:t>Study software:</w:t>
-      </w:r>
-      <w:r>
-        <w:rPr>
-          <w:rStyle w:val="Strong"/>
-          <w:b w:val="0"/>
-          <w:lang w:val="en-US"/>
-        </w:rPr>
-        <w:t xml:space="preserve"> </w:t>
-      </w:r>
-      <w:r>
-        <w:rPr>
-          <w:rStyle w:val="Strong"/>
-          <w:b w:val="0"/>
-          <w:lang w:val="en-US"/>
-        </w:rPr>
-        <w:tab/>
-      </w:r>
-      <w:r>
-        <w:rPr>
-          <w:i/>
-          <w:lang w:val="en-US"/>
-        </w:rPr>
-        <w:t>https://ubc.metroquest.com/</w:t>
-      </w:r>
-      <w:r>
-        <w:rPr>
-          <w:rStyle w:val="Strong"/>
-          <w:b w:val="0"/>
-          <w:lang w:val="en-US"/>
-        </w:rPr>
-        <w:t xml:space="preserve"> </w:t>
-      </w:r>
-    </w:p>
-    <w:p>
-      <w:pPr>
-        <w:spacing w:after="0"/>
-        <w:rPr>
-          <w:rStyle w:val="Strong"/>
-          <w:b w:val="0"/>
-          <w:i/>
-        </w:rPr>
-      </w:pPr>
-      <w:r>
-        <w:rPr>
-          <w:rStyle w:val="Strong"/>
-          <w:b w:val="0"/>
-        </w:rPr>
-        <w:t xml:space="preserve">- </w:t>
-      </w:r>
-      <w:proofErr w:type="spellStart"/>
-      <w:r>
-        <w:rPr>
-          <w:rStyle w:val="Strong"/>
-          <w:b w:val="0"/>
-          <w:u w:val="single"/>
-        </w:rPr>
-        <w:t>Postquetionnaire</w:t>
-      </w:r>
-      <w:proofErr w:type="spellEnd"/>
-      <w:r>
-        <w:rPr>
-          <w:rStyle w:val="Strong"/>
-          <w:b w:val="0"/>
-          <w:u w:val="single"/>
-        </w:rPr>
-        <w:t>:</w:t>
-      </w:r>
-      <w:r>
-        <w:rPr>
-          <w:rStyle w:val="Strong"/>
-          <w:b w:val="0"/>
-        </w:rPr>
-        <w:t xml:space="preserve"> </w:t>
-      </w:r>
-      <w:r>
-        <w:rPr>
-          <w:rStyle w:val="Strong"/>
-          <w:b w:val="0"/>
-        </w:rPr>
-        <w:tab/>
-      </w:r>
-      <w:r>
-        <w:rPr>
-          <w:i/>
-        </w:rPr>
-        <w:t>http://www.cs.ubc.ca/~lalles/MetroQuest/</w:t>
-      </w:r>
-      <w:r>
-        <w:rPr>
-          <w:rStyle w:val="Strong"/>
-          <w:b w:val="0"/>
-          <w:i/>
-        </w:rPr>
-        <w:t xml:space="preserve"> </w:t>
-      </w:r>
-    </w:p>
-    <w:p>
-      <w:pPr>
-        <w:spacing w:after="0"/>
-        <w:rPr>
-          <w:lang w:val="en-US"/>
-        </w:rPr>
-      </w:pPr>
-      <w:r>
-        <w:rPr>
-          <w:rStyle w:val="Strong"/>
-          <w:b w:val="0"/>
-          <w:lang w:val="en-US"/>
-        </w:rPr>
-        <w:t xml:space="preserve">- </w:t>
-      </w:r>
-      <w:proofErr w:type="spellStart"/>
-      <w:r>
-        <w:rPr>
-          <w:rStyle w:val="Strong"/>
-          <w:b w:val="0"/>
-          <w:u w:val="single"/>
-          <w:lang w:val="en-US"/>
-        </w:rPr>
-        <w:t>VisualLit</w:t>
-      </w:r>
-      <w:proofErr w:type="spellEnd"/>
-      <w:r>
-        <w:rPr>
-          <w:rStyle w:val="Strong"/>
-          <w:b w:val="0"/>
-          <w:u w:val="single"/>
-          <w:lang w:val="en-US"/>
-        </w:rPr>
-        <w:t xml:space="preserve"> test:</w:t>
-      </w:r>
-      <w:r>
-        <w:rPr>
-          <w:rStyle w:val="Strong"/>
-          <w:b w:val="0"/>
-          <w:lang w:val="en-US"/>
-        </w:rPr>
-        <w:t xml:space="preserve"> </w:t>
-      </w:r>
-      <w:r>
-        <w:rPr>
-          <w:rStyle w:val="Strong"/>
-          <w:b w:val="0"/>
-          <w:lang w:val="en-US"/>
-        </w:rPr>
-        <w:tab/>
-      </w:r>
-      <w:r>
-        <w:rPr>
-          <w:rStyle w:val="Strong"/>
-          <w:b w:val="0"/>
-          <w:lang w:val="en-US"/>
-        </w:rPr>
-        <w:tab/>
-      </w:r>
-      <w:r>
-        <w:rPr>
-          <w:i/>
-          <w:lang w:val="en-US"/>
-        </w:rPr>
-        <w:t>http://peopleviz.gforge.inria.fr/trunk/vLiteracy/home/index.html</w:t>
-      </w:r>
-      <w:r>
-        <w:rPr>
-          <w:rStyle w:val="Strong"/>
-          <w:b w:val="0"/>
-          <w:lang w:val="en-US"/>
-        </w:rPr>
-        <w:t xml:space="preserve">  </w:t>
-      </w:r>
-    </w:p>
-    <w:p>
-      <w:pPr>
-        <w:rPr>
-          <w:rStyle w:val="Strong"/>
-          <w:b w:val="0"/>
-          <w:lang w:val="en-US"/>
-        </w:rPr>
-      </w:pPr>
-      <w:r>
-        <w:rPr>
-          <w:rStyle w:val="Strong"/>
-          <w:b w:val="0"/>
-          <w:lang w:val="en-US"/>
-        </w:rPr>
-        <w:t xml:space="preserve">(The links should be available in the </w:t>
-      </w:r>
-      <w:r>
-        <w:rPr>
-          <w:rStyle w:val="Strong"/>
-          <w:b w:val="0"/>
-          <w:lang w:val="en-US"/>
-        </w:rPr>
-        <w:t>history</w:t>
-      </w:r>
-      <w:r>
-        <w:rPr>
-          <w:rStyle w:val="Strong"/>
-          <w:b w:val="0"/>
-          <w:lang w:val="en-US"/>
-        </w:rPr>
-        <w:t>.)</w:t>
-      </w:r>
-    </w:p>
-    <w:p>
-      <w:pPr>
-        <w:rPr>
-          <w:rStyle w:val="Strong"/>
-          <w:b w:val="0"/>
-          <w:lang w:val="en-US"/>
-        </w:rPr>
-      </w:pPr>
-      <w:r>
-        <w:rPr>
-          <w:rStyle w:val="Strong"/>
-          <w:lang w:val="en-US"/>
-        </w:rPr>
-        <w:t>Action 3:</w:t>
-      </w:r>
-      <w:r>
-        <w:rPr>
-          <w:rStyle w:val="Strong"/>
-          <w:b w:val="0"/>
-          <w:lang w:val="en-US"/>
-        </w:rPr>
-        <w:t xml:space="preserve"> Open </w:t>
-      </w:r>
-      <w:proofErr w:type="spellStart"/>
-      <w:r>
-        <w:rPr>
-          <w:rStyle w:val="Strong"/>
-          <w:b w:val="0"/>
-          <w:lang w:val="en-US"/>
-        </w:rPr>
-        <w:t>Matlab</w:t>
-      </w:r>
-      <w:proofErr w:type="spellEnd"/>
-      <w:r>
-        <w:rPr>
-          <w:rStyle w:val="Strong"/>
-          <w:b w:val="0"/>
-          <w:lang w:val="en-US"/>
-        </w:rPr>
-        <w:t xml:space="preserve"> (</w:t>
-      </w:r>
-      <w:r>
-        <w:rPr>
-          <w:rStyle w:val="Strong"/>
-          <w:b w:val="0"/>
-          <w:lang w:val="en-US"/>
-        </w:rPr>
-        <w:t xml:space="preserve">it is </w:t>
-      </w:r>
-      <w:r>
-        <w:rPr>
-          <w:rStyle w:val="Strong"/>
-          <w:b w:val="0"/>
-          <w:lang w:val="en-US"/>
-        </w:rPr>
-        <w:t>long)</w:t>
-      </w:r>
-      <w:proofErr w:type="gramStart"/>
-      <w:r>
-        <w:rPr>
-          <w:rStyle w:val="Strong"/>
-          <w:b w:val="0"/>
-          <w:lang w:val="en-US"/>
-        </w:rPr>
-        <w:t>,</w:t>
-      </w:r>
-      <w:proofErr w:type="gramEnd"/>
-      <w:r>
-        <w:rPr>
-          <w:rStyle w:val="Strong"/>
-          <w:b w:val="0"/>
-          <w:lang w:val="en-US"/>
-        </w:rPr>
-        <w:t xml:space="preserve"> switch the current folder to </w:t>
-      </w:r>
-      <w:r>
-        <w:rPr>
-          <w:rStyle w:val="Strong"/>
-          <w:b w:val="0"/>
-          <w:lang w:val="en-US"/>
-        </w:rPr>
-        <w:t>“</w:t>
-      </w:r>
-      <w:proofErr w:type="spellStart"/>
-      <w:r>
-        <w:rPr>
-          <w:rStyle w:val="Strong"/>
-          <w:b w:val="0"/>
-          <w:lang w:val="en-US"/>
-        </w:rPr>
-        <w:t>FVMatlab</w:t>
-      </w:r>
-      <w:proofErr w:type="spellEnd"/>
-      <w:r>
-        <w:rPr>
-          <w:rStyle w:val="Strong"/>
-          <w:b w:val="0"/>
-          <w:lang w:val="en-US"/>
-        </w:rPr>
-        <w:t>”</w:t>
-      </w:r>
-      <w:r>
-        <w:rPr>
-          <w:rStyle w:val="Strong"/>
-          <w:b w:val="0"/>
-          <w:lang w:val="en-US"/>
-        </w:rPr>
-        <w:t>.</w:t>
-      </w:r>
-      <w:r>
-        <w:rPr>
-          <w:rStyle w:val="Strong"/>
-          <w:b w:val="0"/>
-          <w:lang w:val="en-US"/>
-        </w:rPr>
-        <w:t xml:space="preserve"> </w:t>
-      </w:r>
-    </w:p>
-    <w:p>
-      <w:pPr>
-        <w:rPr>
-          <w:rStyle w:val="Strong"/>
-          <w:b w:val="0"/>
-          <w:lang w:val="en-US"/>
-        </w:rPr>
-      </w:pPr>
+        <w:t>Load study software</w:t>
+      </w:r>
     </w:p>
     <w:p>
       <w:pPr>
@@ -1480,13 +1205,43 @@
           <w:lang w:val="en-US"/>
         </w:rPr>
       </w:pPr>
-      <w:r>
+    </w:p>
+    <w:p>
+      <w:pPr>
         <w:rPr>
           <w:rStyle w:val="Strong"/>
           <w:sz w:val="24"/>
           <w:szCs w:val="24"/>
           <w:lang w:val="en-US"/>
         </w:rPr>
+      </w:pPr>
+    </w:p>
+    <w:p>
+      <w:pPr>
+        <w:rPr>
+          <w:rStyle w:val="Strong"/>
+          <w:sz w:val="24"/>
+          <w:szCs w:val="24"/>
+          <w:lang w:val="en-US"/>
+        </w:rPr>
+      </w:pPr>
+    </w:p>
+    <w:p>
+      <w:pPr>
+        <w:rPr>
+          <w:rStyle w:val="Strong"/>
+          <w:sz w:val="24"/>
+          <w:szCs w:val="24"/>
+          <w:lang w:val="en-US"/>
+        </w:rPr>
+      </w:pPr>
+      <w:r>
+        <w:rPr>
+          <w:rStyle w:val="Strong"/>
+          <w:sz w:val="24"/>
+          <w:szCs w:val="24"/>
+          <w:lang w:val="en-US"/>
+        </w:rPr>
         <w:lastRenderedPageBreak/>
         <w:t>1. Welcome</w:t>
       </w:r>
@@ -1563,7 +1318,89 @@
           <w:b w:val="0"/>
           <w:lang w:val="en-US"/>
         </w:rPr>
-        <w:t>. You will first work with a software, then complete a set of tests. We will record personal data as well as gaze data.</w:t>
+        <w:t xml:space="preserve">. You will first work with </w:t>
+      </w:r>
+      <w:r>
+        <w:rPr>
+          <w:rStyle w:val="Strong"/>
+          <w:b w:val="0"/>
+          <w:lang w:val="en-US"/>
+        </w:rPr>
+        <w:t>on the computer</w:t>
+      </w:r>
+      <w:r>
+        <w:rPr>
+          <w:rStyle w:val="Strong"/>
+          <w:b w:val="0"/>
+          <w:lang w:val="en-US"/>
+        </w:rPr>
+        <w:t xml:space="preserve">, </w:t>
+      </w:r>
+      <w:r>
+        <w:rPr>
+          <w:rStyle w:val="Strong"/>
+          <w:b w:val="0"/>
+          <w:lang w:val="en-US"/>
+        </w:rPr>
+        <w:t>and w</w:t>
+      </w:r>
+      <w:r>
+        <w:rPr>
+          <w:rStyle w:val="Strong"/>
+          <w:b w:val="0"/>
+          <w:lang w:val="en-US"/>
+        </w:rPr>
+        <w:t>e will be recording your gaze data.</w:t>
+      </w:r>
+      <w:r>
+        <w:rPr>
+          <w:rStyle w:val="Strong"/>
+          <w:b w:val="0"/>
+          <w:lang w:val="en-US"/>
+        </w:rPr>
+        <w:t xml:space="preserve"> After, you will </w:t>
+      </w:r>
+      <w:r>
+        <w:rPr>
+          <w:rStyle w:val="Strong"/>
+          <w:b w:val="0"/>
+          <w:lang w:val="en-US"/>
+        </w:rPr>
+        <w:t>complete a set of</w:t>
+      </w:r>
+      <w:r>
+        <w:rPr>
+          <w:rStyle w:val="Strong"/>
+          <w:b w:val="0"/>
+          <w:lang w:val="en-US"/>
+        </w:rPr>
+        <w:t xml:space="preserve"> paper-</w:t>
+      </w:r>
+      <w:proofErr w:type="gramStart"/>
+      <w:r>
+        <w:rPr>
+          <w:rStyle w:val="Strong"/>
+          <w:b w:val="0"/>
+          <w:lang w:val="en-US"/>
+        </w:rPr>
+        <w:t xml:space="preserve">based </w:t>
+      </w:r>
+      <w:r>
+        <w:rPr>
+          <w:rStyle w:val="Strong"/>
+          <w:b w:val="0"/>
+          <w:lang w:val="en-US"/>
+        </w:rPr>
+        <w:t xml:space="preserve"> tests</w:t>
+      </w:r>
+      <w:proofErr w:type="gramEnd"/>
+      <w:r>
+        <w:rPr>
+          <w:rStyle w:val="Strong"/>
+          <w:b w:val="0"/>
+          <w:lang w:val="en-US"/>
+        </w:rPr>
+        <w:t>.</w:t>
       </w:r>
       <w:r>
         <w:rPr>
@@ -1691,7 +1528,6 @@
         </w:rPr>
         <w:t xml:space="preserve">2. </w:t>
       </w:r>
-      <w:proofErr w:type="spellStart"/>
       <w:r>
         <w:rPr>
           <w:rStyle w:val="Strong"/>
@@ -1701,7 +1537,6 @@
         </w:rPr>
         <w:t>Prequestionnaire</w:t>
       </w:r>
-      <w:proofErr w:type="spellEnd"/>
     </w:p>
     <w:p>
       <w:pPr>
@@ -1748,7 +1583,6 @@
         </w:rPr>
         <w:t xml:space="preserve">ask the participant to complete the </w:t>
       </w:r>
-      <w:proofErr w:type="spellStart"/>
       <w:r>
         <w:rPr>
           <w:rStyle w:val="Strong"/>
@@ -1763,16 +1597,7 @@
           <w:b w:val="0"/>
           <w:lang w:val="en-US"/>
         </w:rPr>
-        <w:t>requestionnaire</w:t>
-      </w:r>
-      <w:proofErr w:type="spellEnd"/>
-      <w:r>
-        <w:rPr>
-          <w:rStyle w:val="Strong"/>
-          <w:b w:val="0"/>
-          <w:lang w:val="en-US"/>
-        </w:rPr>
-        <w:t xml:space="preserve"> </w:t>
+        <w:t xml:space="preserve">requestionnaire </w:t>
       </w:r>
       <w:r>
         <w:rPr>
@@ -2182,7 +2007,6 @@
         </w:rPr>
         <w:t>- Enter the name of the session (“</w:t>
       </w:r>
-      <w:proofErr w:type="spellStart"/>
       <w:proofErr w:type="gramStart"/>
       <w:r>
         <w:rPr>
@@ -2192,7 +2016,6 @@
         </w:rPr>
         <w:t>Rec</w:t>
       </w:r>
-      <w:proofErr w:type="spellEnd"/>
       <w:r>
         <w:rPr>
           <w:rStyle w:val="Strong"/>
@@ -2242,7 +2065,6 @@
         </w:rPr>
         <w:t>“</w:t>
       </w:r>
-      <w:proofErr w:type="spellStart"/>
       <w:r>
         <w:rPr>
           <w:rStyle w:val="Strong"/>
@@ -2251,7 +2073,6 @@
         </w:rPr>
         <w:t>Rec</w:t>
       </w:r>
-      <w:proofErr w:type="spellEnd"/>
       <w:r>
         <w:rPr>
           <w:rStyle w:val="Strong"/>
@@ -2651,7 +2472,35 @@
           <w:b w:val="0"/>
           <w:lang w:val="en-US"/>
         </w:rPr>
-        <w:t xml:space="preserve"> the main task to the participant: “</w:t>
+        <w:t xml:space="preserve"> the main task to the participant: </w:t>
+      </w:r>
+    </w:p>
+    <w:p>
+      <w:pPr>
+        <w:pStyle w:val="NoSpacing"/>
+        <w:rPr>
+          <w:rStyle w:val="Strong"/>
+          <w:b w:val="0"/>
+          <w:lang w:val="en-US"/>
+        </w:rPr>
+      </w:pPr>
+    </w:p>
+    <w:p>
+      <w:pPr>
+        <w:pStyle w:val="NoSpacing"/>
+        <w:rPr>
+          <w:rStyle w:val="Strong"/>
+          <w:b w:val="0"/>
+          <w:lang w:val="en-US"/>
+        </w:rPr>
+      </w:pPr>
+      <w:r>
+        <w:rPr>
+          <w:rStyle w:val="Strong"/>
+          <w:b w:val="0"/>
+          <w:lang w:val="en-US"/>
+        </w:rPr>
+        <w:t>“</w:t>
       </w:r>
       <w:r>
         <w:rPr>
@@ -2973,34 +2822,6 @@
     </w:p>
     <w:p>
       <w:pPr>
-        <w:rPr>
-          <w:rStyle w:val="Strong"/>
-          <w:sz w:val="24"/>
-          <w:szCs w:val="24"/>
-          <w:lang w:val="en-US"/>
-        </w:rPr>
-      </w:pPr>
-      <w:r>
-        <w:rPr>
-          <w:rStyle w:val="Strong"/>
-          <w:sz w:val="24"/>
-          <w:szCs w:val="24"/>
-          <w:lang w:val="en-US"/>
-        </w:rPr>
-        <w:t>5.</w:t>
-      </w:r>
-      <w:r>
-        <w:rPr>
-          <w:rStyle w:val="Strong"/>
-          <w:sz w:val="24"/>
-          <w:szCs w:val="24"/>
-          <w:lang w:val="en-US"/>
-        </w:rPr>
-        <w:t xml:space="preserve"> Post-questionnaire</w:t>
-      </w:r>
-    </w:p>
-    <w:p>
-      <w:pPr>
         <w:pStyle w:val="NoSpacing"/>
         <w:rPr>
           <w:rStyle w:val="Strong"/>
@@ -3008,100 +2829,36 @@
           <w:lang w:val="en-US"/>
         </w:rPr>
       </w:pPr>
-      <w:r>
-        <w:rPr>
-          <w:rStyle w:val="Strong"/>
-          <w:lang w:val="en-US"/>
-        </w:rPr>
-        <w:t>Action</w:t>
-      </w:r>
-      <w:r>
-        <w:rPr>
-          <w:rStyle w:val="Strong"/>
-          <w:lang w:val="en-US"/>
-        </w:rPr>
-        <w:t xml:space="preserve"> 1</w:t>
-      </w:r>
-      <w:r>
-        <w:rPr>
-          <w:rStyle w:val="Strong"/>
-          <w:lang w:val="en-US"/>
-        </w:rPr>
-        <w:t>2</w:t>
-      </w:r>
-      <w:r>
-        <w:rPr>
-          <w:rStyle w:val="Strong"/>
-          <w:lang w:val="en-US"/>
-        </w:rPr>
-        <w:t xml:space="preserve">: </w:t>
-      </w:r>
-      <w:r>
-        <w:rPr>
-          <w:rStyle w:val="Strong"/>
-          <w:b w:val="0"/>
-          <w:lang w:val="en-US"/>
-        </w:rPr>
-        <w:t xml:space="preserve">display the </w:t>
-      </w:r>
-      <w:proofErr w:type="spellStart"/>
-      <w:r>
-        <w:rPr>
-          <w:rStyle w:val="Strong"/>
-          <w:b w:val="0"/>
-          <w:lang w:val="en-US"/>
-        </w:rPr>
-        <w:t>P</w:t>
-      </w:r>
-      <w:r>
-        <w:rPr>
-          <w:rStyle w:val="Strong"/>
-          <w:b w:val="0"/>
-          <w:lang w:val="en-US"/>
-        </w:rPr>
-        <w:t>ostquestionnaire</w:t>
-      </w:r>
-      <w:proofErr w:type="spellEnd"/>
-      <w:r>
-        <w:rPr>
-          <w:rStyle w:val="Strong"/>
-          <w:b w:val="0"/>
-          <w:lang w:val="en-US"/>
-        </w:rPr>
-        <w:t xml:space="preserve"> in Chrome (3rd tab) </w:t>
-      </w:r>
-      <w:r>
-        <w:rPr>
-          <w:rStyle w:val="Strong"/>
-          <w:b w:val="0"/>
-          <w:lang w:val="en-US"/>
-        </w:rPr>
-        <w:t>and ask the participant to</w:t>
-      </w:r>
-      <w:r>
-        <w:rPr>
-          <w:rStyle w:val="Strong"/>
-          <w:b w:val="0"/>
-          <w:lang w:val="en-US"/>
-        </w:rPr>
-        <w:t xml:space="preserve"> answer the questions</w:t>
-      </w:r>
-      <w:r>
-        <w:rPr>
-          <w:rStyle w:val="Strong"/>
-          <w:b w:val="0"/>
-          <w:lang w:val="en-US"/>
-        </w:rPr>
-        <w:t>.</w:t>
-      </w:r>
-      <w:r>
-        <w:rPr>
-          <w:rStyle w:val="Strong"/>
-          <w:b w:val="0"/>
-          <w:lang w:val="en-US"/>
-        </w:rPr>
-        <w:t xml:space="preserve"> Do not close the page at the end.</w:t>
-      </w:r>
+    </w:p>
+    <w:p>
+      <w:pPr>
+        <w:pStyle w:val="NoSpacing"/>
+        <w:rPr>
+          <w:rStyle w:val="Strong"/>
+          <w:b w:val="0"/>
+          <w:lang w:val="en-US"/>
+        </w:rPr>
+      </w:pPr>
+    </w:p>
+    <w:p>
+      <w:pPr>
+        <w:pStyle w:val="NoSpacing"/>
+        <w:rPr>
+          <w:rStyle w:val="Strong"/>
+          <w:b w:val="0"/>
+          <w:lang w:val="en-US"/>
+        </w:rPr>
+      </w:pPr>
+    </w:p>
+    <w:p>
+      <w:pPr>
+        <w:pStyle w:val="NoSpacing"/>
+        <w:rPr>
+          <w:rStyle w:val="Strong"/>
+          <w:b w:val="0"/>
+          <w:lang w:val="en-US"/>
+        </w:rPr>
+      </w:pPr>
     </w:p>
     <w:p>
       <w:pPr>
@@ -3119,6 +2876,21 @@
     <w:p>
       <w:pPr>
         <w:pStyle w:val="NoSpacing"/>
+        <w:pBdr>
+          <w:bottom w:val="single" w:sz="4" w:space="1" w:color="auto"/>
+        </w:pBdr>
+        <w:rPr>
+          <w:rStyle w:val="Strong"/>
+          <w:b w:val="0"/>
+          <w:lang w:val="en-US"/>
+        </w:rPr>
+      </w:pPr>
+      <w:bookmarkStart w:id="0" w:name="_GoBack"/>
+      <w:bookmarkEnd w:id="0"/>
+    </w:p>
+    <w:p>
+      <w:pPr>
+        <w:pStyle w:val="NoSpacing"/>
         <w:rPr>
           <w:rStyle w:val="Strong"/>
           <w:b w:val="0"/>
@@ -3143,7 +2915,6 @@
           <w:szCs w:val="30"/>
           <w:lang w:val="en-US"/>
         </w:rPr>
-        <w:lastRenderedPageBreak/>
         <w:t>PART 3</w:t>
       </w:r>
       <w:r>
@@ -3493,6 +3264,16 @@
     </w:p>
     <w:p>
       <w:pPr>
+        <w:pStyle w:val="NoSpacing"/>
+        <w:rPr>
+          <w:rStyle w:val="Strong"/>
+          <w:b w:val="0"/>
+          <w:lang w:val="en-US"/>
+        </w:rPr>
+      </w:pPr>
+    </w:p>
+    <w:p>
+      <w:pPr>
         <w:rPr>
           <w:rStyle w:val="Strong"/>
           <w:sz w:val="24"/>
@@ -3516,7 +3297,7 @@
           <w:szCs w:val="24"/>
           <w:lang w:val="en-US"/>
         </w:rPr>
-        <w:t>. Visual scanning</w:t>
+        <w:t xml:space="preserve">. </w:t>
       </w:r>
       <w:r>
         <w:rPr>
@@ -3525,118 +3306,17 @@
           <w:szCs w:val="24"/>
           <w:lang w:val="en-US"/>
         </w:rPr>
-        <w:t xml:space="preserve"> (VS)</w:t>
-      </w:r>
-    </w:p>
-    <w:p>
-      <w:pPr>
-        <w:pStyle w:val="NoSpacing"/>
-        <w:rPr>
-          <w:rStyle w:val="Strong"/>
-          <w:b w:val="0"/>
-          <w:lang w:val="en-US"/>
-        </w:rPr>
-      </w:pPr>
-      <w:r>
-        <w:rPr>
-          <w:rStyle w:val="Strong"/>
-          <w:lang w:val="en-US"/>
-        </w:rPr>
-        <w:t>Action 1</w:t>
-      </w:r>
-      <w:r>
-        <w:rPr>
-          <w:rStyle w:val="Strong"/>
-          <w:lang w:val="en-US"/>
-        </w:rPr>
-        <w:t>5</w:t>
-      </w:r>
-      <w:r>
-        <w:rPr>
-          <w:rStyle w:val="Strong"/>
-          <w:lang w:val="en-US"/>
-        </w:rPr>
-        <w:t>:</w:t>
-      </w:r>
-      <w:r>
-        <w:rPr>
-          <w:rStyle w:val="Strong"/>
-          <w:b w:val="0"/>
-          <w:lang w:val="en-US"/>
-        </w:rPr>
-        <w:t xml:space="preserve"> Same with the diagrammatic map test.</w:t>
-      </w:r>
-    </w:p>
-    <w:p>
-      <w:pPr>
-        <w:pStyle w:val="NoSpacing"/>
-        <w:rPr>
-          <w:rStyle w:val="Strong"/>
-          <w:lang w:val="en-US"/>
-        </w:rPr>
-      </w:pPr>
-      <w:r>
-        <w:rPr>
-          <w:rStyle w:val="Strong"/>
-          <w:lang w:val="en-US"/>
-        </w:rPr>
-        <w:t>Note</w:t>
-      </w:r>
-      <w:r>
-        <w:rPr>
-          <w:rStyle w:val="Strong"/>
-          <w:lang w:val="en-US"/>
-        </w:rPr>
-        <w:t>: for the three paper-based test</w:t>
-      </w:r>
-      <w:r>
-        <w:rPr>
-          <w:rStyle w:val="Strong"/>
-          <w:lang w:val="en-US"/>
-        </w:rPr>
-        <w:t>s above</w:t>
-      </w:r>
-      <w:r>
-        <w:rPr>
-          <w:rStyle w:val="Strong"/>
-          <w:lang w:val="en-US"/>
-        </w:rPr>
-        <w:t xml:space="preserve">, </w:t>
-      </w:r>
-      <w:r>
-        <w:rPr>
-          <w:rStyle w:val="Strong"/>
-          <w:lang w:val="en-US"/>
-        </w:rPr>
-        <w:t>write</w:t>
-      </w:r>
-      <w:r>
-        <w:rPr>
-          <w:rStyle w:val="Strong"/>
-          <w:lang w:val="en-US"/>
-        </w:rPr>
-        <w:t xml:space="preserve"> the PID on the test!</w:t>
-      </w:r>
-    </w:p>
-    <w:p>
-      <w:pPr>
-        <w:pStyle w:val="NoSpacing"/>
-        <w:rPr>
-          <w:rStyle w:val="Strong"/>
-          <w:b w:val="0"/>
-          <w:lang w:val="en-US"/>
-        </w:rPr>
-      </w:pPr>
-    </w:p>
-    <w:p>
-      <w:pPr>
+        <w:t>Disembedding</w:t>
+      </w:r>
+      <w:r>
         <w:rPr>
           <w:rStyle w:val="Strong"/>
           <w:sz w:val="24"/>
           <w:szCs w:val="24"/>
           <w:lang w:val="en-US"/>
         </w:rPr>
-      </w:pPr>
+        <w:t xml:space="preserve"> (</w:t>
+      </w:r>
       <w:r>
         <w:rPr>
           <w:rStyle w:val="Strong"/>
@@ -3644,7 +3324,7 @@
           <w:szCs w:val="24"/>
           <w:lang w:val="en-US"/>
         </w:rPr>
-        <w:t>9</w:t>
+        <w:t>CF</w:t>
       </w:r>
       <w:r>
         <w:rPr>
@@ -3653,28 +3333,28 @@
           <w:szCs w:val="24"/>
           <w:lang w:val="en-US"/>
         </w:rPr>
-        <w:t>. Visual working memory test</w:t>
-      </w:r>
-      <w:r>
+        <w:t>)</w:t>
+      </w:r>
+    </w:p>
+    <w:p>
+      <w:pPr>
         <w:rPr>
           <w:rStyle w:val="Strong"/>
           <w:sz w:val="24"/>
           <w:szCs w:val="24"/>
           <w:lang w:val="en-US"/>
         </w:rPr>
-        <w:t xml:space="preserve"> (</w:t>
-      </w:r>
-      <w:proofErr w:type="spellStart"/>
-      <w:r>
+      </w:pPr>
+    </w:p>
+    <w:p>
+      <w:pPr>
         <w:rPr>
           <w:rStyle w:val="Strong"/>
           <w:sz w:val="24"/>
           <w:szCs w:val="24"/>
           <w:lang w:val="en-US"/>
         </w:rPr>
-        <w:t>VisWM</w:t>
-      </w:r>
-      <w:proofErr w:type="spellEnd"/>
+      </w:pPr>
       <w:r>
         <w:rPr>
           <w:rStyle w:val="Strong"/>
@@ -3682,173 +3362,17 @@
           <w:szCs w:val="24"/>
           <w:lang w:val="en-US"/>
         </w:rPr>
-        <w:t>)</w:t>
-      </w:r>
-    </w:p>
-    <w:p>
-      <w:pPr>
-        <w:pStyle w:val="NoSpacing"/>
-        <w:rPr>
-          <w:lang w:val="en-US"/>
-        </w:rPr>
-      </w:pPr>
-      <w:r>
-        <w:rPr>
-          <w:rStyle w:val="Strong"/>
-          <w:lang w:val="en-US"/>
-        </w:rPr>
-        <w:t>Action 1</w:t>
-      </w:r>
-      <w:r>
-        <w:rPr>
-          <w:rStyle w:val="Strong"/>
-          <w:lang w:val="en-US"/>
-        </w:rPr>
-        <w:t>6</w:t>
-      </w:r>
-      <w:r>
-        <w:rPr>
-          <w:rStyle w:val="Strong"/>
-          <w:lang w:val="en-US"/>
-        </w:rPr>
-        <w:t>:</w:t>
-      </w:r>
-      <w:r>
-        <w:rPr>
-          <w:rStyle w:val="Strong"/>
-          <w:b w:val="0"/>
-          <w:lang w:val="en-US"/>
-        </w:rPr>
-        <w:t xml:space="preserve"> Display </w:t>
-      </w:r>
-      <w:proofErr w:type="spellStart"/>
-      <w:r>
-        <w:rPr>
-          <w:rStyle w:val="Strong"/>
-          <w:b w:val="0"/>
-          <w:lang w:val="en-US"/>
-        </w:rPr>
-        <w:t>Matlab</w:t>
-      </w:r>
-      <w:proofErr w:type="spellEnd"/>
-      <w:r>
-        <w:rPr>
-          <w:rStyle w:val="Strong"/>
-          <w:b w:val="0"/>
-          <w:lang w:val="en-US"/>
-        </w:rPr>
-        <w:t>, run “</w:t>
-      </w:r>
-      <w:proofErr w:type="spellStart"/>
-      <w:r>
-        <w:rPr>
-          <w:lang w:val="en-US"/>
-        </w:rPr>
-        <w:t>WMTask</w:t>
-      </w:r>
-      <w:proofErr w:type="spellEnd"/>
-      <w:r>
-        <w:rPr>
-          <w:lang w:val="en-US"/>
-        </w:rPr>
-        <w:t>”</w:t>
-      </w:r>
-      <w:r>
-        <w:rPr>
-          <w:lang w:val="en-US"/>
-        </w:rPr>
-        <w:t>,</w:t>
-      </w:r>
-      <w:r>
-        <w:rPr>
-          <w:lang w:val="en-US"/>
-        </w:rPr>
-        <w:t xml:space="preserve"> enter the following participant number: “</w:t>
-      </w:r>
-      <w:proofErr w:type="spellStart"/>
-      <w:r>
-        <w:rPr>
-          <w:lang w:val="en-US"/>
-        </w:rPr>
-        <w:t>mq+PID</w:t>
-      </w:r>
-      <w:proofErr w:type="spellEnd"/>
-      <w:r>
-        <w:rPr>
-          <w:lang w:val="en-US"/>
-        </w:rPr>
-        <w:t>” (like “mq23”).</w:t>
-      </w:r>
-    </w:p>
-    <w:p>
-      <w:pPr>
-        <w:pStyle w:val="NoSpacing"/>
-        <w:rPr>
-          <w:lang w:val="en-US"/>
-        </w:rPr>
-      </w:pPr>
-      <w:r>
-        <w:rPr>
-          <w:lang w:val="en-US"/>
-        </w:rPr>
-        <w:t xml:space="preserve">Mention that the left arrow on the keyboard means “no” and the right arrow means “yes”. </w:t>
-      </w:r>
-    </w:p>
-    <w:p>
-      <w:pPr>
-        <w:pStyle w:val="NoSpacing"/>
-        <w:rPr>
-          <w:rStyle w:val="Strong"/>
-          <w:b w:val="0"/>
-          <w:lang w:val="en-US"/>
-        </w:rPr>
-      </w:pPr>
-      <w:r>
-        <w:rPr>
-          <w:lang w:val="en-US"/>
-        </w:rPr>
-        <w:t>L</w:t>
-      </w:r>
-      <w:r>
-        <w:rPr>
-          <w:lang w:val="en-US"/>
-        </w:rPr>
-        <w:t>et the user complete</w:t>
-      </w:r>
-      <w:r>
-        <w:rPr>
-          <w:lang w:val="en-US"/>
-        </w:rPr>
-        <w:t xml:space="preserve"> the test</w:t>
-      </w:r>
-      <w:r>
-        <w:rPr>
-          <w:rStyle w:val="Strong"/>
-          <w:b w:val="0"/>
-          <w:lang w:val="en-US"/>
-        </w:rPr>
-        <w:t>.</w:t>
-      </w:r>
-    </w:p>
-    <w:p>
-      <w:pPr>
-        <w:pStyle w:val="NoSpacing"/>
-        <w:rPr>
-          <w:rStyle w:val="Strong"/>
-          <w:b w:val="0"/>
-          <w:lang w:val="en-US"/>
-        </w:rPr>
-      </w:pPr>
-    </w:p>
-    <w:p>
-      <w:pPr>
+        <w:t>9</w:t>
+      </w:r>
+      <w:r>
         <w:rPr>
           <w:rStyle w:val="Strong"/>
           <w:sz w:val="24"/>
           <w:szCs w:val="24"/>
           <w:lang w:val="en-US"/>
         </w:rPr>
-      </w:pPr>
+        <w:t>. Visual working memory test</w:t>
+      </w:r>
       <w:r>
         <w:rPr>
           <w:rStyle w:val="Strong"/>
@@ -3856,8 +3380,9 @@
           <w:szCs w:val="24"/>
           <w:lang w:val="en-US"/>
         </w:rPr>
-        <w:t>10</w:t>
-      </w:r>
+        <w:t xml:space="preserve"> (</w:t>
+      </w:r>
+      <w:proofErr w:type="spellStart"/>
       <w:r>
         <w:rPr>
           <w:rStyle w:val="Strong"/>
@@ -3865,8 +3390,9 @@
           <w:szCs w:val="24"/>
           <w:lang w:val="en-US"/>
         </w:rPr>
-        <w:t>. Visual literacy</w:t>
-      </w:r>
+        <w:t>VisWM</w:t>
+      </w:r>
+      <w:proofErr w:type="spellEnd"/>
       <w:r>
         <w:rPr>
           <w:rStyle w:val="Strong"/>
@@ -3874,213 +3400,144 @@
           <w:szCs w:val="24"/>
           <w:lang w:val="en-US"/>
         </w:rPr>
-        <w:t xml:space="preserve"> (</w:t>
+        <w:t>)</w:t>
+      </w:r>
+    </w:p>
+    <w:p>
+      <w:pPr>
+        <w:pStyle w:val="NoSpacing"/>
+        <w:rPr>
+          <w:lang w:val="en-US"/>
+        </w:rPr>
+      </w:pPr>
+      <w:r>
+        <w:rPr>
+          <w:rStyle w:val="Strong"/>
+          <w:lang w:val="en-US"/>
+        </w:rPr>
+        <w:t>Action 1</w:t>
+      </w:r>
+      <w:r>
+        <w:rPr>
+          <w:rStyle w:val="Strong"/>
+          <w:lang w:val="en-US"/>
+        </w:rPr>
+        <w:t>6</w:t>
+      </w:r>
+      <w:r>
+        <w:rPr>
+          <w:rStyle w:val="Strong"/>
+          <w:lang w:val="en-US"/>
+        </w:rPr>
+        <w:t>:</w:t>
+      </w:r>
+      <w:r>
+        <w:rPr>
+          <w:rStyle w:val="Strong"/>
+          <w:b w:val="0"/>
+          <w:lang w:val="en-US"/>
+        </w:rPr>
+        <w:t xml:space="preserve"> Display </w:t>
       </w:r>
       <w:proofErr w:type="spellStart"/>
       <w:r>
         <w:rPr>
           <w:rStyle w:val="Strong"/>
-          <w:sz w:val="24"/>
-          <w:szCs w:val="24"/>
-          <w:lang w:val="en-US"/>
-        </w:rPr>
-        <w:t>VisLit</w:t>
+          <w:b w:val="0"/>
+          <w:lang w:val="en-US"/>
+        </w:rPr>
+        <w:t>Matlab</w:t>
       </w:r>
       <w:proofErr w:type="spellEnd"/>
       <w:r>
         <w:rPr>
           <w:rStyle w:val="Strong"/>
-          <w:sz w:val="24"/>
-          <w:szCs w:val="24"/>
-          <w:lang w:val="en-US"/>
-        </w:rPr>
-        <w:t>)</w:t>
+          <w:b w:val="0"/>
+          <w:lang w:val="en-US"/>
+        </w:rPr>
+        <w:t>, run “</w:t>
+      </w:r>
+      <w:proofErr w:type="spellStart"/>
+      <w:r>
+        <w:rPr>
+          <w:lang w:val="en-US"/>
+        </w:rPr>
+        <w:t>WMTask</w:t>
+      </w:r>
+      <w:proofErr w:type="spellEnd"/>
+      <w:r>
+        <w:rPr>
+          <w:lang w:val="en-US"/>
+        </w:rPr>
+        <w:t>”</w:t>
+      </w:r>
+      <w:r>
+        <w:rPr>
+          <w:lang w:val="en-US"/>
+        </w:rPr>
+        <w:t>,</w:t>
+      </w:r>
+      <w:r>
+        <w:rPr>
+          <w:lang w:val="en-US"/>
+        </w:rPr>
+        <w:t xml:space="preserve"> enter the following participant number: “</w:t>
+      </w:r>
+      <w:proofErr w:type="spellStart"/>
+      <w:r>
+        <w:rPr>
+          <w:lang w:val="en-US"/>
+        </w:rPr>
+        <w:t>mq+PID</w:t>
+      </w:r>
+      <w:proofErr w:type="spellEnd"/>
+      <w:r>
+        <w:rPr>
+          <w:lang w:val="en-US"/>
+        </w:rPr>
+        <w:t>” (like “mq23”).</w:t>
       </w:r>
     </w:p>
     <w:p>
       <w:pPr>
         <w:pStyle w:val="NoSpacing"/>
         <w:rPr>
-          <w:rStyle w:val="Strong"/>
-          <w:b w:val="0"/>
-          <w:lang w:val="en-US"/>
-        </w:rPr>
-      </w:pPr>
-      <w:r>
-        <w:rPr>
-          <w:rStyle w:val="Strong"/>
-          <w:lang w:val="en-US"/>
-        </w:rPr>
-        <w:t>Action 1</w:t>
-      </w:r>
-      <w:r>
-        <w:rPr>
-          <w:rStyle w:val="Strong"/>
-          <w:lang w:val="en-US"/>
-        </w:rPr>
-        <w:t>7</w:t>
-      </w:r>
-      <w:r>
-        <w:rPr>
-          <w:rStyle w:val="Strong"/>
-          <w:lang w:val="en-US"/>
-        </w:rPr>
-        <w:t>:</w:t>
-      </w:r>
-      <w:r>
-        <w:rPr>
-          <w:rStyle w:val="Strong"/>
-          <w:b w:val="0"/>
-          <w:lang w:val="en-US"/>
-        </w:rPr>
-        <w:t xml:space="preserve"> Display the</w:t>
-      </w:r>
-      <w:r>
-        <w:rPr>
-          <w:rStyle w:val="Strong"/>
-          <w:b w:val="0"/>
-          <w:lang w:val="en-US"/>
-        </w:rPr>
-        <w:t xml:space="preserve"> “</w:t>
-      </w:r>
-      <w:proofErr w:type="spellStart"/>
-      <w:r>
-        <w:rPr>
-          <w:rStyle w:val="Strong"/>
-          <w:b w:val="0"/>
-          <w:lang w:val="en-US"/>
-        </w:rPr>
-        <w:t>Vis</w:t>
-      </w:r>
-      <w:r>
-        <w:rPr>
-          <w:rStyle w:val="Strong"/>
-          <w:b w:val="0"/>
-          <w:lang w:val="en-US"/>
-        </w:rPr>
-        <w:t>ualLi</w:t>
-      </w:r>
-      <w:r>
-        <w:rPr>
-          <w:rStyle w:val="Strong"/>
-          <w:b w:val="0"/>
-          <w:lang w:val="en-US"/>
-        </w:rPr>
-        <w:t>t</w:t>
-      </w:r>
-      <w:proofErr w:type="spellEnd"/>
-      <w:r>
-        <w:rPr>
-          <w:rStyle w:val="Strong"/>
-          <w:b w:val="0"/>
-          <w:lang w:val="en-US"/>
-        </w:rPr>
-        <w:t xml:space="preserve"> test”</w:t>
-      </w:r>
-      <w:r>
-        <w:rPr>
-          <w:rStyle w:val="Strong"/>
-          <w:b w:val="0"/>
-          <w:lang w:val="en-US"/>
-        </w:rPr>
-        <w:t xml:space="preserve"> </w:t>
-      </w:r>
-      <w:r>
-        <w:rPr>
-          <w:rStyle w:val="Strong"/>
-          <w:b w:val="0"/>
-          <w:lang w:val="en-US"/>
-        </w:rPr>
-        <w:t>(</w:t>
-      </w:r>
-      <w:r>
-        <w:rPr>
-          <w:rStyle w:val="Strong"/>
-          <w:b w:val="0"/>
-          <w:lang w:val="en-US"/>
-        </w:rPr>
-        <w:t>4</w:t>
-      </w:r>
-      <w:r>
-        <w:rPr>
-          <w:rStyle w:val="Strong"/>
-          <w:b w:val="0"/>
-          <w:vertAlign w:val="superscript"/>
-          <w:lang w:val="en-US"/>
-        </w:rPr>
-        <w:t>th</w:t>
-      </w:r>
-      <w:r>
-        <w:rPr>
-          <w:rStyle w:val="Strong"/>
-          <w:b w:val="0"/>
-          <w:lang w:val="en-US"/>
-        </w:rPr>
-        <w:t xml:space="preserve"> tab</w:t>
-      </w:r>
-      <w:r>
-        <w:rPr>
-          <w:rStyle w:val="Strong"/>
-          <w:b w:val="0"/>
-          <w:lang w:val="en-US"/>
-        </w:rPr>
-        <w:t>)</w:t>
-      </w:r>
-      <w:r>
-        <w:rPr>
-          <w:rStyle w:val="Strong"/>
-          <w:b w:val="0"/>
-          <w:lang w:val="en-US"/>
-        </w:rPr>
-        <w:t xml:space="preserve"> in Chrome</w:t>
-      </w:r>
-      <w:r>
-        <w:rPr>
-          <w:rStyle w:val="Strong"/>
-          <w:b w:val="0"/>
-          <w:lang w:val="en-US"/>
-        </w:rPr>
-        <w:t>. C</w:t>
-      </w:r>
-      <w:r>
-        <w:rPr>
-          <w:rStyle w:val="Strong"/>
-          <w:b w:val="0"/>
-          <w:lang w:val="en-US"/>
-        </w:rPr>
-        <w:t xml:space="preserve">lick </w:t>
-      </w:r>
-      <w:r>
-        <w:rPr>
-          <w:rStyle w:val="Strong"/>
-          <w:b w:val="0"/>
-          <w:lang w:val="en-US"/>
-        </w:rPr>
-        <w:t xml:space="preserve">on </w:t>
-      </w:r>
-      <w:r>
-        <w:rPr>
-          <w:rStyle w:val="Strong"/>
-          <w:b w:val="0"/>
-          <w:lang w:val="en-US"/>
-        </w:rPr>
-        <w:t>“</w:t>
-      </w:r>
-      <w:r>
-        <w:rPr>
-          <w:rStyle w:val="Strong"/>
-          <w:b w:val="0"/>
-          <w:lang w:val="en-US"/>
-        </w:rPr>
-        <w:t>BC:</w:t>
-      </w:r>
-      <w:r>
-        <w:rPr>
-          <w:rStyle w:val="Strong"/>
-          <w:b w:val="0"/>
-          <w:lang w:val="en-US"/>
-        </w:rPr>
-        <w:t xml:space="preserve"> Bar chart test”</w:t>
+          <w:lang w:val="en-US"/>
+        </w:rPr>
+      </w:pPr>
+      <w:r>
+        <w:rPr>
+          <w:lang w:val="en-US"/>
+        </w:rPr>
+        <w:t xml:space="preserve">Mention that the left arrow on the keyboard means “no” and the right arrow means “yes”. </w:t>
+      </w:r>
+    </w:p>
+    <w:p>
+      <w:pPr>
+        <w:pStyle w:val="NoSpacing"/>
+        <w:rPr>
+          <w:rStyle w:val="Strong"/>
+          <w:b w:val="0"/>
+          <w:lang w:val="en-US"/>
+        </w:rPr>
+      </w:pPr>
+      <w:r>
+        <w:rPr>
+          <w:lang w:val="en-US"/>
+        </w:rPr>
+        <w:t>L</w:t>
+      </w:r>
+      <w:r>
+        <w:rPr>
+          <w:lang w:val="en-US"/>
+        </w:rPr>
+        <w:t>et the user complete</w:t>
+      </w:r>
+      <w:r>
+        <w:rPr>
+          <w:lang w:val="en-US"/>
+        </w:rPr>
+        <w:t xml:space="preserve"> the test</w:t>
       </w:r>
       <w:r>
         <w:rPr>
@@ -4090,95 +3547,89 @@
         </w:rPr>
         <w:t>.</w:t>
       </w:r>
-      <w:r>
-        <w:rPr>
-          <w:rStyle w:val="Strong"/>
-          <w:b w:val="0"/>
-          <w:lang w:val="en-US"/>
-        </w:rPr>
-        <w:t xml:space="preserve"> Go to the first task and quickly explain the test to the user. Then refresh the page (F5) and let the participant </w:t>
-      </w:r>
-      <w:r>
-        <w:rPr>
-          <w:rStyle w:val="Strong"/>
-          <w:b w:val="0"/>
-          <w:lang w:val="en-US"/>
-        </w:rPr>
-        <w:t>do it.</w:t>
-      </w:r>
-    </w:p>
-    <w:p>
-      <w:pPr>
-        <w:pStyle w:val="NoSpacing"/>
-        <w:rPr>
-          <w:rStyle w:val="Strong"/>
-          <w:b w:val="0"/>
-          <w:lang w:val="en-US"/>
-        </w:rPr>
-      </w:pPr>
-    </w:p>
-    <w:p>
-      <w:pPr>
-        <w:pStyle w:val="NoSpacing"/>
-        <w:rPr>
-          <w:rStyle w:val="Strong"/>
-          <w:b w:val="0"/>
-          <w:lang w:val="en-US"/>
-        </w:rPr>
-      </w:pPr>
-      <w:r>
-        <w:rPr>
-          <w:rStyle w:val="Strong"/>
-          <w:b w:val="0"/>
-          <w:lang w:val="en-US"/>
-        </w:rPr>
-        <w:t xml:space="preserve"> Once done, </w:t>
-      </w:r>
-      <w:r>
-        <w:rPr>
-          <w:rStyle w:val="Strong"/>
-          <w:lang w:val="en-US"/>
-        </w:rPr>
-        <w:t>write</w:t>
-      </w:r>
-      <w:r>
-        <w:rPr>
-          <w:rStyle w:val="Strong"/>
-          <w:lang w:val="en-US"/>
-        </w:rPr>
-        <w:t xml:space="preserve"> the results</w:t>
-      </w:r>
-      <w:r>
-        <w:rPr>
-          <w:rStyle w:val="Strong"/>
-          <w:b w:val="0"/>
-          <w:lang w:val="en-US"/>
-        </w:rPr>
-        <w:t xml:space="preserve"> (the final score)</w:t>
-      </w:r>
-      <w:r>
-        <w:rPr>
-          <w:rStyle w:val="Strong"/>
-          <w:b w:val="0"/>
-          <w:lang w:val="en-US"/>
-        </w:rPr>
-        <w:t xml:space="preserve"> </w:t>
-      </w:r>
-      <w:r>
-        <w:rPr>
-          <w:rStyle w:val="Strong"/>
-          <w:b w:val="0"/>
-          <w:lang w:val="en-US"/>
-        </w:rPr>
-        <w:t xml:space="preserve">of the participants </w:t>
-      </w:r>
-      <w:r>
-        <w:rPr>
-          <w:rStyle w:val="Strong"/>
-          <w:b w:val="0"/>
-          <w:lang w:val="en-US"/>
-        </w:rPr>
-        <w:t>on the “Record of Visualization Literacy” document, along with the PID</w:t>
+    </w:p>
+    <w:p>
+      <w:pPr>
+        <w:rPr>
+          <w:rStyle w:val="Strong"/>
+          <w:b w:val="0"/>
+          <w:lang w:val="en-US"/>
+        </w:rPr>
+      </w:pPr>
+    </w:p>
+    <w:p>
+      <w:pPr>
+        <w:rPr>
+          <w:rStyle w:val="Strong"/>
+          <w:b w:val="0"/>
+          <w:lang w:val="en-US"/>
+        </w:rPr>
+      </w:pPr>
+      <w:r>
+        <w:rPr>
+          <w:rStyle w:val="Strong"/>
+          <w:b w:val="0"/>
+          <w:lang w:val="en-US"/>
+        </w:rPr>
+        <w:t>The end!</w:t>
+      </w:r>
+    </w:p>
+    <w:p>
+      <w:pPr>
+        <w:rPr>
+          <w:rStyle w:val="Strong"/>
+          <w:b w:val="0"/>
+          <w:lang w:val="en-US"/>
+        </w:rPr>
+      </w:pPr>
+    </w:p>
+    <w:p>
+      <w:pPr>
+        <w:rPr>
+          <w:rStyle w:val="Strong"/>
+          <w:b w:val="0"/>
+          <w:lang w:val="en-US"/>
+        </w:rPr>
+      </w:pPr>
+      <w:r>
+        <w:rPr>
+          <w:rStyle w:val="Strong"/>
+          <w:b w:val="0"/>
+          <w:lang w:val="en-US"/>
+        </w:rPr>
+        <w:t>Ask the participant to sign the</w:t>
+      </w:r>
+      <w:r>
+        <w:rPr>
+          <w:rStyle w:val="Strong"/>
+          <w:b w:val="0"/>
+          <w:lang w:val="en-US"/>
+        </w:rPr>
+        <w:t xml:space="preserve"> receipt</w:t>
+      </w:r>
+      <w:r>
+        <w:rPr>
+          <w:rStyle w:val="Strong"/>
+          <w:b w:val="0"/>
+          <w:lang w:val="en-US"/>
+        </w:rPr>
+        <w:t xml:space="preserve">, </w:t>
+      </w:r>
+      <w:r>
+        <w:rPr>
+          <w:rStyle w:val="Strong"/>
+          <w:b w:val="0"/>
+          <w:lang w:val="en-US"/>
+        </w:rPr>
+        <w:t>pay the $30</w:t>
+      </w:r>
+      <w:r>
+        <w:rPr>
+          <w:rStyle w:val="Strong"/>
+          <w:b w:val="0"/>
+          <w:lang w:val="en-US"/>
+        </w:rPr>
+        <w:t>, give the debrief form</w:t>
       </w:r>
       <w:r>
         <w:rPr>
@@ -4188,503 +3639,11 @@
         </w:rPr>
         <w:t>.</w:t>
       </w:r>
-      <w:r>
-        <w:rPr>
-          <w:rStyle w:val="Strong"/>
-          <w:b w:val="0"/>
-          <w:lang w:val="en-US"/>
-        </w:rPr>
-        <w:t xml:space="preserve"> </w:t>
-      </w:r>
-    </w:p>
-    <w:p>
-      <w:pPr>
-        <w:pStyle w:val="NoSpacing"/>
-        <w:rPr>
-          <w:rStyle w:val="Strong"/>
-          <w:b w:val="0"/>
-          <w:lang w:val="en-US"/>
-        </w:rPr>
-      </w:pPr>
-    </w:p>
-    <w:p>
-      <w:pPr>
-        <w:rPr>
-          <w:rStyle w:val="Strong"/>
-          <w:sz w:val="24"/>
-          <w:szCs w:val="24"/>
-          <w:lang w:val="en-US"/>
-        </w:rPr>
-      </w:pPr>
-      <w:r>
-        <w:rPr>
-          <w:rStyle w:val="Strong"/>
-          <w:sz w:val="24"/>
-          <w:szCs w:val="24"/>
-          <w:lang w:val="en-US"/>
-        </w:rPr>
-        <w:t>11. Final Interview</w:t>
-      </w:r>
-      <w:r>
-        <w:rPr>
-          <w:rStyle w:val="Strong"/>
-          <w:sz w:val="24"/>
-          <w:szCs w:val="24"/>
-          <w:lang w:val="en-US"/>
-        </w:rPr>
-        <w:t xml:space="preserve"> (</w:t>
-      </w:r>
-      <w:r>
-        <w:rPr>
-          <w:rStyle w:val="Strong"/>
-          <w:sz w:val="24"/>
-          <w:szCs w:val="24"/>
-          <w:lang w:val="en-US"/>
-        </w:rPr>
-        <w:t xml:space="preserve">only </w:t>
-      </w:r>
-      <w:r>
-        <w:rPr>
-          <w:rStyle w:val="Strong"/>
-          <w:sz w:val="24"/>
-          <w:szCs w:val="24"/>
-          <w:lang w:val="en-US"/>
-        </w:rPr>
-        <w:t xml:space="preserve">if you have </w:t>
-      </w:r>
-      <w:r>
-        <w:rPr>
-          <w:rStyle w:val="Strong"/>
-          <w:sz w:val="24"/>
-          <w:szCs w:val="24"/>
-          <w:lang w:val="en-US"/>
-        </w:rPr>
-        <w:t>2</w:t>
-      </w:r>
-      <w:r>
-        <w:rPr>
-          <w:rStyle w:val="Strong"/>
-          <w:sz w:val="24"/>
-          <w:szCs w:val="24"/>
-          <w:lang w:val="en-US"/>
-        </w:rPr>
-        <w:t>~</w:t>
-      </w:r>
-      <w:r>
-        <w:rPr>
-          <w:rStyle w:val="Strong"/>
-          <w:sz w:val="24"/>
-          <w:szCs w:val="24"/>
-          <w:lang w:val="en-US"/>
-        </w:rPr>
-        <w:t>3 minutes at the end</w:t>
-      </w:r>
-      <w:r>
-        <w:rPr>
-          <w:rStyle w:val="Strong"/>
-          <w:sz w:val="24"/>
-          <w:szCs w:val="24"/>
-          <w:lang w:val="en-US"/>
-        </w:rPr>
-        <w:t>)</w:t>
-      </w:r>
-    </w:p>
-    <w:p>
-      <w:pPr>
-        <w:rPr>
-          <w:bCs/>
-          <w:lang w:val="en-US"/>
-        </w:rPr>
-      </w:pPr>
-      <w:proofErr w:type="gramStart"/>
-      <w:r>
-        <w:rPr>
-          <w:rStyle w:val="Strong"/>
-          <w:sz w:val="24"/>
-          <w:szCs w:val="24"/>
-          <w:lang w:val="en-US"/>
-        </w:rPr>
-        <w:t>Action 18.</w:t>
-      </w:r>
-      <w:proofErr w:type="gramEnd"/>
-      <w:r>
-        <w:rPr>
-          <w:rStyle w:val="Strong"/>
-          <w:sz w:val="24"/>
-          <w:szCs w:val="24"/>
-          <w:lang w:val="en-US"/>
-        </w:rPr>
-        <w:t xml:space="preserve"> </w:t>
-      </w:r>
-      <w:proofErr w:type="gramStart"/>
-      <w:r>
-        <w:rPr>
-          <w:rStyle w:val="Strong"/>
-          <w:b w:val="0"/>
-          <w:bCs w:val="0"/>
-          <w:lang w:val="en-US"/>
-        </w:rPr>
-        <w:t>Open ”</w:t>
-      </w:r>
-      <w:proofErr w:type="gramEnd"/>
-      <w:r>
-        <w:rPr>
-          <w:rStyle w:val="Strong"/>
-          <w:b w:val="0"/>
-          <w:bCs w:val="0"/>
-          <w:lang w:val="en-US"/>
-        </w:rPr>
-        <w:t xml:space="preserve">Free Audio recording” (on the Desktop). </w:t>
-      </w:r>
-      <w:proofErr w:type="gramStart"/>
-      <w:r>
-        <w:rPr>
-          <w:rStyle w:val="Strong"/>
-          <w:b w:val="0"/>
-          <w:bCs w:val="0"/>
-          <w:lang w:val="en-US"/>
-        </w:rPr>
-        <w:t>”Select Option-&gt; ‘Change Directory’”.</w:t>
-      </w:r>
-      <w:proofErr w:type="gramEnd"/>
-      <w:r>
-        <w:rPr>
-          <w:rStyle w:val="Strong"/>
-          <w:b w:val="0"/>
-          <w:bCs w:val="0"/>
-          <w:lang w:val="en-US"/>
-        </w:rPr>
-        <w:t xml:space="preserve"> </w:t>
-      </w:r>
-      <w:r>
-        <w:rPr>
-          <w:bCs/>
-          <w:lang w:val="en-US"/>
-        </w:rPr>
-        <w:t>Click on ‘Make new folder’, name this as the ‘</w:t>
-      </w:r>
-      <w:proofErr w:type="spellStart"/>
-      <w:r>
-        <w:rPr>
-          <w:bCs/>
-          <w:lang w:val="en-US"/>
-        </w:rPr>
-        <w:t>mq+PID</w:t>
-      </w:r>
-      <w:proofErr w:type="spellEnd"/>
-      <w:r>
-        <w:rPr>
-          <w:bCs/>
-          <w:lang w:val="en-US"/>
-        </w:rPr>
-        <w:t>’</w:t>
-      </w:r>
-      <w:r>
-        <w:rPr>
-          <w:bCs/>
-          <w:lang w:val="en-US"/>
-        </w:rPr>
-        <w:t xml:space="preserve"> (like ‘mq23’)</w:t>
-      </w:r>
-      <w:r>
-        <w:rPr>
-          <w:bCs/>
-          <w:lang w:val="en-US"/>
-        </w:rPr>
-        <w:t xml:space="preserve"> -&gt; select ‘ok’</w:t>
-      </w:r>
-      <w:r>
-        <w:rPr>
-          <w:bCs/>
-          <w:lang w:val="en-US"/>
-        </w:rPr>
-        <w:t xml:space="preserve">. </w:t>
-      </w:r>
-    </w:p>
-    <w:p>
-      <w:pPr>
-        <w:rPr>
-          <w:bCs/>
-          <w:lang w:val="en-US"/>
-        </w:rPr>
-      </w:pPr>
-      <w:r>
-        <w:rPr>
-          <w:bCs/>
-          <w:lang w:val="en-US"/>
-        </w:rPr>
-        <w:t>T</w:t>
-      </w:r>
-      <w:r>
-        <w:rPr>
-          <w:bCs/>
-          <w:lang w:val="en-US"/>
-        </w:rPr>
-        <w:t>hen click</w:t>
-      </w:r>
-      <w:r>
-        <w:rPr>
-          <w:bCs/>
-          <w:lang w:val="en-US"/>
-        </w:rPr>
-        <w:t xml:space="preserve"> the</w:t>
-      </w:r>
-      <w:r>
-        <w:rPr>
-          <w:b/>
-          <w:bCs/>
-          <w:lang w:val="en-US"/>
-        </w:rPr>
-        <w:t xml:space="preserve"> START</w:t>
-      </w:r>
-      <w:r>
-        <w:rPr>
-          <w:bCs/>
-          <w:lang w:val="en-US"/>
-        </w:rPr>
-        <w:t xml:space="preserve"> button to begin recording</w:t>
-      </w:r>
-      <w:r>
-        <w:rPr>
-          <w:bCs/>
-          <w:lang w:val="en-US"/>
-        </w:rPr>
-        <w:t xml:space="preserve"> (ensure the green light is on the </w:t>
-      </w:r>
-      <w:proofErr w:type="spellStart"/>
-      <w:r>
-        <w:rPr>
-          <w:bCs/>
-          <w:lang w:val="en-US"/>
-        </w:rPr>
-        <w:t>mic</w:t>
-      </w:r>
-      <w:proofErr w:type="spellEnd"/>
-      <w:r>
-        <w:rPr>
-          <w:bCs/>
-          <w:lang w:val="en-US"/>
-        </w:rPr>
-        <w:t>).</w:t>
-      </w:r>
-    </w:p>
-    <w:p>
-      <w:pPr>
-        <w:rPr>
-          <w:rStyle w:val="Strong"/>
-          <w:b w:val="0"/>
-          <w:sz w:val="24"/>
-          <w:szCs w:val="24"/>
-          <w:lang w:val="en-US"/>
-        </w:rPr>
-      </w:pPr>
-      <w:proofErr w:type="gramStart"/>
-      <w:r>
-        <w:rPr>
-          <w:b/>
-          <w:bCs/>
-          <w:lang w:val="en-US"/>
-        </w:rPr>
-        <w:t>Action 19.</w:t>
-      </w:r>
-      <w:proofErr w:type="gramEnd"/>
-      <w:r>
-        <w:rPr>
-          <w:b/>
-          <w:bCs/>
-          <w:lang w:val="en-US"/>
-        </w:rPr>
-        <w:t xml:space="preserve"> </w:t>
-      </w:r>
-      <w:r>
-        <w:rPr>
-          <w:rStyle w:val="Strong"/>
-          <w:b w:val="0"/>
-          <w:sz w:val="24"/>
-          <w:szCs w:val="24"/>
-          <w:lang w:val="en-US"/>
-        </w:rPr>
-        <w:t>Display the third tab in Chrome with the study factors.</w:t>
-      </w:r>
-    </w:p>
-    <w:p>
-      <w:pPr>
-        <w:rPr>
-          <w:bCs/>
-          <w:lang w:val="en-US"/>
-        </w:rPr>
-      </w:pPr>
-      <w:r>
-        <w:rPr>
-          <w:bCs/>
-          <w:lang w:val="en-US"/>
-        </w:rPr>
-        <w:t>Ask</w:t>
-      </w:r>
-      <w:r>
-        <w:rPr>
-          <w:bCs/>
-          <w:lang w:val="en-US"/>
-        </w:rPr>
-        <w:t xml:space="preserve"> the participant to select their three most important factors and explain why (if they don’t, keep asking why?).</w:t>
-      </w:r>
-    </w:p>
-    <w:p>
-      <w:pPr>
-        <w:rPr>
-          <w:bCs/>
-          <w:lang w:val="en-US"/>
-        </w:rPr>
-      </w:pPr>
-      <w:r>
-        <w:rPr>
-          <w:bCs/>
-          <w:lang w:val="en-US"/>
-        </w:rPr>
-        <w:t>Ask the participant to detail his/her answers for all factors rated as “not useful” or “don’t remember”</w:t>
-      </w:r>
-      <w:r>
-        <w:rPr>
-          <w:bCs/>
-          <w:lang w:val="en-US"/>
-        </w:rPr>
-        <w:t xml:space="preserve">. </w:t>
-      </w:r>
-    </w:p>
-    <w:p>
-      <w:pPr>
-        <w:rPr>
-          <w:rStyle w:val="Strong"/>
-          <w:b w:val="0"/>
-          <w:sz w:val="24"/>
-          <w:szCs w:val="24"/>
-          <w:lang w:val="en-US"/>
-        </w:rPr>
-      </w:pPr>
-      <w:proofErr w:type="gramStart"/>
-      <w:r>
-        <w:rPr>
-          <w:b/>
-          <w:bCs/>
-          <w:lang w:val="en-US"/>
-        </w:rPr>
-        <w:t>Action 20.</w:t>
-      </w:r>
-      <w:proofErr w:type="gramEnd"/>
-      <w:r>
-        <w:rPr>
-          <w:b/>
-          <w:bCs/>
-          <w:lang w:val="en-US"/>
-        </w:rPr>
-        <w:t xml:space="preserve"> </w:t>
-      </w:r>
-      <w:r>
-        <w:rPr>
-          <w:bCs/>
-          <w:lang w:val="en-US"/>
-        </w:rPr>
-        <w:t>Stop recording.</w:t>
-      </w:r>
-    </w:p>
-    <w:p>
-      <w:pPr>
-        <w:rPr>
-          <w:rStyle w:val="Strong"/>
-          <w:sz w:val="24"/>
-          <w:szCs w:val="24"/>
-          <w:lang w:val="en-US"/>
-        </w:rPr>
-      </w:pPr>
-      <w:r>
-        <w:rPr>
-          <w:rStyle w:val="Strong"/>
-          <w:sz w:val="24"/>
-          <w:szCs w:val="24"/>
-          <w:lang w:val="en-US"/>
-        </w:rPr>
-        <w:t>1</w:t>
-      </w:r>
-      <w:r>
-        <w:rPr>
-          <w:rStyle w:val="Strong"/>
-          <w:sz w:val="24"/>
-          <w:szCs w:val="24"/>
-          <w:lang w:val="en-US"/>
-        </w:rPr>
-        <w:t>2</w:t>
-      </w:r>
-      <w:r>
-        <w:rPr>
-          <w:rStyle w:val="Strong"/>
-          <w:sz w:val="24"/>
-          <w:szCs w:val="24"/>
-          <w:lang w:val="en-US"/>
-        </w:rPr>
-        <w:t>. End</w:t>
-      </w:r>
-    </w:p>
-    <w:p>
-      <w:pPr>
-        <w:rPr>
-          <w:rStyle w:val="Strong"/>
-          <w:b w:val="0"/>
-          <w:lang w:val="en-US"/>
-        </w:rPr>
-      </w:pPr>
-      <w:r>
-        <w:rPr>
-          <w:rStyle w:val="Strong"/>
-          <w:b w:val="0"/>
-          <w:lang w:val="en-US"/>
-        </w:rPr>
-        <w:t>Ask the participant to sign the</w:t>
-      </w:r>
-      <w:r>
-        <w:rPr>
-          <w:rStyle w:val="Strong"/>
-          <w:b w:val="0"/>
-          <w:lang w:val="en-US"/>
-        </w:rPr>
-        <w:t xml:space="preserve"> receipt</w:t>
-      </w:r>
-      <w:r>
-        <w:rPr>
-          <w:rStyle w:val="Strong"/>
-          <w:b w:val="0"/>
-          <w:lang w:val="en-US"/>
-        </w:rPr>
-        <w:t xml:space="preserve">, </w:t>
-      </w:r>
-      <w:r>
-        <w:rPr>
-          <w:rStyle w:val="Strong"/>
-          <w:b w:val="0"/>
-          <w:lang w:val="en-US"/>
-        </w:rPr>
-        <w:t>pay the $30</w:t>
-      </w:r>
-      <w:r>
-        <w:rPr>
-          <w:rStyle w:val="Strong"/>
-          <w:b w:val="0"/>
-          <w:lang w:val="en-US"/>
-        </w:rPr>
-        <w:t>, give the debrief form</w:t>
-      </w:r>
-      <w:r>
-        <w:rPr>
-          <w:rStyle w:val="Strong"/>
-          <w:b w:val="0"/>
-          <w:lang w:val="en-US"/>
-        </w:rPr>
-        <w:t>.</w:t>
-      </w:r>
     </w:p>
     <w:sectPr>
-      <w:footerReference w:type="even" r:id="rId9"/>
-      <w:footerReference w:type="default" r:id="rId10"/>
-      <w:footerReference w:type="first" r:id="rId11"/>
+      <w:footerReference w:type="even" r:id="rId10"/>
+      <w:footerReference w:type="default" r:id="rId11"/>
+      <w:footerReference w:type="first" r:id="rId12"/>
       <w:type w:val="continuous"/>
       <w:pgSz w:w="11907" w:h="16840" w:code="9"/>
       <w:pgMar w:top="720" w:right="720" w:bottom="720" w:left="720" w:header="2381" w:footer="1389" w:gutter="0"/>
@@ -4698,7 +3657,7 @@
 </file>
 
 <file path=word/endnotes.xml><?xml version="1.0" encoding="utf-8"?>
-<w:endnotes xmlns:ve="http://schemas.openxmlformats.org/markup-compatibility/2006" xmlns:o="urn:schemas-microsoft-com:office:office" xmlns:r="http://schemas.openxmlformats.org/officeDocument/2006/relationships" xmlns:m="http://schemas.openxmlformats.org/officeDocument/2006/math" xmlns:v="urn:schemas-microsoft-com:vml" xmlns:wp="http://schemas.openxmlformats.org/drawingml/2006/wordprocessingDrawing" xmlns:w10="urn:schemas-microsoft-com:office:word" xmlns:w="http://schemas.openxmlformats.org/wordprocessingml/2006/main" xmlns:wne="http://schemas.microsoft.com/office/word/2006/wordml">
+<w:endnotes xmlns:wpc="http://schemas.microsoft.com/office/word/2010/wordprocessingCanvas" xmlns:mc="http://schemas.openxmlformats.org/markup-compatibility/2006" xmlns:o="urn:schemas-microsoft-com:office:office" xmlns:r="http://schemas.openxmlformats.org/officeDocument/2006/relationships" xmlns:m="http://schemas.openxmlformats.org/officeDocument/2006/math" xmlns:v="urn:schemas-microsoft-com:vml" xmlns:wp14="http://schemas.microsoft.com/office/word/2010/wordprocessingDrawing" xmlns:wp="http://schemas.openxmlformats.org/drawingml/2006/wordprocessingDrawing" xmlns:w10="urn:schemas-microsoft-com:office:word" xmlns:w="http://schemas.openxmlformats.org/wordprocessingml/2006/main" xmlns:w14="http://schemas.microsoft.com/office/word/2010/wordml" xmlns:wpg="http://schemas.microsoft.com/office/word/2010/wordprocessingGroup" xmlns:wpi="http://schemas.microsoft.com/office/word/2010/wordprocessingInk" xmlns:wne="http://schemas.microsoft.com/office/word/2006/wordml" xmlns:wps="http://schemas.microsoft.com/office/word/2010/wordprocessingShape" mc:Ignorable="w14 wp14">
   <w:endnote w:type="separator" w:id="-1">
     <w:p>
       <w:pPr>
@@ -4723,7 +3682,7 @@
 </file>
 
 <file path=word/footer1.xml><?xml version="1.0" encoding="utf-8"?>
-<w:ftr xmlns:ve="http://schemas.openxmlformats.org/markup-compatibility/2006" xmlns:o="urn:schemas-microsoft-com:office:office" xmlns:r="http://schemas.openxmlformats.org/officeDocument/2006/relationships" xmlns:m="http://schemas.openxmlformats.org/officeDocument/2006/math" xmlns:v="urn:schemas-microsoft-com:vml" xmlns:wp="http://schemas.openxmlformats.org/drawingml/2006/wordprocessingDrawing" xmlns:w10="urn:schemas-microsoft-com:office:word" xmlns:w="http://schemas.openxmlformats.org/wordprocessingml/2006/main" xmlns:wne="http://schemas.microsoft.com/office/word/2006/wordml">
+<w:ftr xmlns:wpc="http://schemas.microsoft.com/office/word/2010/wordprocessingCanvas" xmlns:mc="http://schemas.openxmlformats.org/markup-compatibility/2006" xmlns:o="urn:schemas-microsoft-com:office:office" xmlns:r="http://schemas.openxmlformats.org/officeDocument/2006/relationships" xmlns:m="http://schemas.openxmlformats.org/officeDocument/2006/math" xmlns:v="urn:schemas-microsoft-com:vml" xmlns:wp14="http://schemas.microsoft.com/office/word/2010/wordprocessingDrawing" xmlns:wp="http://schemas.openxmlformats.org/drawingml/2006/wordprocessingDrawing" xmlns:w10="urn:schemas-microsoft-com:office:word" xmlns:w="http://schemas.openxmlformats.org/wordprocessingml/2006/main" xmlns:w14="http://schemas.microsoft.com/office/word/2010/wordml" xmlns:wpg="http://schemas.microsoft.com/office/word/2010/wordprocessingGroup" xmlns:wpi="http://schemas.microsoft.com/office/word/2010/wordprocessingInk" xmlns:wne="http://schemas.microsoft.com/office/word/2006/wordml" xmlns:wps="http://schemas.microsoft.com/office/word/2010/wordprocessingShape" mc:Ignorable="w14 wp14">
   <w:sdt>
     <w:sdtPr>
       <w:id w:val="36780388"/>
@@ -4732,20 +3691,34 @@
         <w:docPartUnique/>
       </w:docPartObj>
     </w:sdtPr>
+    <w:sdtEndPr/>
     <w:sdtContent>
       <w:p>
         <w:pPr>
           <w:pStyle w:val="Footer"/>
           <w:jc w:val="right"/>
         </w:pPr>
-        <w:fldSimple w:instr=" PAGE   \* MERGEFORMAT ">
-          <w:r>
-            <w:rPr>
-              <w:noProof/>
-            </w:rPr>
-            <w:t>2</w:t>
-          </w:r>
-        </w:fldSimple>
+        <w:r>
+          <w:fldChar w:fldCharType="begin"/>
+        </w:r>
+        <w:r>
+          <w:instrText xml:space="preserve"> PAGE   \* MERGEFORMAT </w:instrText>
+        </w:r>
+        <w:r>
+          <w:fldChar w:fldCharType="separate"/>
+        </w:r>
+        <w:r>
+          <w:rPr>
+            <w:noProof/>
+          </w:rPr>
+          <w:t>2</w:t>
+        </w:r>
+        <w:r>
+          <w:rPr>
+            <w:noProof/>
+          </w:rPr>
+          <w:fldChar w:fldCharType="end"/>
+        </w:r>
       </w:p>
     </w:sdtContent>
   </w:sdt>
@@ -4758,7 +3731,7 @@
 </file>
 
 <file path=word/footer2.xml><?xml version="1.0" encoding="utf-8"?>
-<w:ftr xmlns:ve="http://schemas.openxmlformats.org/markup-compatibility/2006" xmlns:o="urn:schemas-microsoft-com:office:office" xmlns:r="http://schemas.openxmlformats.org/officeDocument/2006/relationships" xmlns:m="http://schemas.openxmlformats.org/officeDocument/2006/math" xmlns:v="urn:schemas-microsoft-com:vml" xmlns:wp="http://schemas.openxmlformats.org/drawingml/2006/wordprocessingDrawing" xmlns:w10="urn:schemas-microsoft-com:office:word" xmlns:w="http://schemas.openxmlformats.org/wordprocessingml/2006/main" xmlns:wne="http://schemas.microsoft.com/office/word/2006/wordml">
+<w:ftr xmlns:wpc="http://schemas.microsoft.com/office/word/2010/wordprocessingCanvas" xmlns:mc="http://schemas.openxmlformats.org/markup-compatibility/2006" xmlns:o="urn:schemas-microsoft-com:office:office" xmlns:r="http://schemas.openxmlformats.org/officeDocument/2006/relationships" xmlns:m="http://schemas.openxmlformats.org/officeDocument/2006/math" xmlns:v="urn:schemas-microsoft-com:vml" xmlns:wp14="http://schemas.microsoft.com/office/word/2010/wordprocessingDrawing" xmlns:wp="http://schemas.openxmlformats.org/drawingml/2006/wordprocessingDrawing" xmlns:w10="urn:schemas-microsoft-com:office:word" xmlns:w="http://schemas.openxmlformats.org/wordprocessingml/2006/main" xmlns:w14="http://schemas.microsoft.com/office/word/2010/wordml" xmlns:wpg="http://schemas.microsoft.com/office/word/2010/wordprocessingGroup" xmlns:wpi="http://schemas.microsoft.com/office/word/2010/wordprocessingInk" xmlns:wne="http://schemas.microsoft.com/office/word/2006/wordml" xmlns:wps="http://schemas.microsoft.com/office/word/2010/wordprocessingShape" mc:Ignorable="w14 wp14">
   <w:sdt>
     <w:sdtPr>
       <w:id w:val="36780389"/>
@@ -4767,20 +3740,34 @@
         <w:docPartUnique/>
       </w:docPartObj>
     </w:sdtPr>
+    <w:sdtEndPr/>
     <w:sdtContent>
       <w:p>
         <w:pPr>
           <w:pStyle w:val="Footer"/>
           <w:jc w:val="right"/>
         </w:pPr>
-        <w:fldSimple w:instr=" PAGE   \* MERGEFORMAT ">
-          <w:r>
-            <w:rPr>
-              <w:noProof/>
-            </w:rPr>
-            <w:t>3</w:t>
-          </w:r>
-        </w:fldSimple>
+        <w:r>
+          <w:fldChar w:fldCharType="begin"/>
+        </w:r>
+        <w:r>
+          <w:instrText xml:space="preserve"> PAGE   \* MERGEFORMAT </w:instrText>
+        </w:r>
+        <w:r>
+          <w:fldChar w:fldCharType="separate"/>
+        </w:r>
+        <w:r>
+          <w:rPr>
+            <w:noProof/>
+          </w:rPr>
+          <w:t>3</w:t>
+        </w:r>
+        <w:r>
+          <w:rPr>
+            <w:noProof/>
+          </w:rPr>
+          <w:fldChar w:fldCharType="end"/>
+        </w:r>
       </w:p>
     </w:sdtContent>
   </w:sdt>
@@ -4793,7 +3780,7 @@
 </file>
 
 <file path=word/footer3.xml><?xml version="1.0" encoding="utf-8"?>
-<w:ftr xmlns:ve="http://schemas.openxmlformats.org/markup-compatibility/2006" xmlns:o="urn:schemas-microsoft-com:office:office" xmlns:r="http://schemas.openxmlformats.org/officeDocument/2006/relationships" xmlns:m="http://schemas.openxmlformats.org/officeDocument/2006/math" xmlns:v="urn:schemas-microsoft-com:vml" xmlns:wp="http://schemas.openxmlformats.org/drawingml/2006/wordprocessingDrawing" xmlns:w10="urn:schemas-microsoft-com:office:word" xmlns:w="http://schemas.openxmlformats.org/wordprocessingml/2006/main" xmlns:wne="http://schemas.microsoft.com/office/word/2006/wordml">
+<w:ftr xmlns:wpc="http://schemas.microsoft.com/office/word/2010/wordprocessingCanvas" xmlns:mc="http://schemas.openxmlformats.org/markup-compatibility/2006" xmlns:o="urn:schemas-microsoft-com:office:office" xmlns:r="http://schemas.openxmlformats.org/officeDocument/2006/relationships" xmlns:m="http://schemas.openxmlformats.org/officeDocument/2006/math" xmlns:v="urn:schemas-microsoft-com:vml" xmlns:wp14="http://schemas.microsoft.com/office/word/2010/wordprocessingDrawing" xmlns:wp="http://schemas.openxmlformats.org/drawingml/2006/wordprocessingDrawing" xmlns:w10="urn:schemas-microsoft-com:office:word" xmlns:w="http://schemas.openxmlformats.org/wordprocessingml/2006/main" xmlns:w14="http://schemas.microsoft.com/office/word/2010/wordml" xmlns:wpg="http://schemas.microsoft.com/office/word/2010/wordprocessingGroup" xmlns:wpi="http://schemas.microsoft.com/office/word/2010/wordprocessingInk" xmlns:wne="http://schemas.microsoft.com/office/word/2006/wordml" xmlns:wps="http://schemas.microsoft.com/office/word/2010/wordprocessingShape" mc:Ignorable="w14 wp14">
   <w:sdt>
     <w:sdtPr>
       <w:id w:val="36780387"/>
@@ -4802,20 +3789,34 @@
         <w:docPartUnique/>
       </w:docPartObj>
     </w:sdtPr>
+    <w:sdtEndPr/>
     <w:sdtContent>
       <w:p>
         <w:pPr>
           <w:pStyle w:val="Footer"/>
           <w:jc w:val="right"/>
         </w:pPr>
-        <w:fldSimple w:instr=" PAGE   \* MERGEFORMAT ">
-          <w:r>
-            <w:rPr>
-              <w:noProof/>
-            </w:rPr>
-            <w:t>1</w:t>
-          </w:r>
-        </w:fldSimple>
+        <w:r>
+          <w:fldChar w:fldCharType="begin"/>
+        </w:r>
+        <w:r>
+          <w:instrText xml:space="preserve"> PAGE   \* MERGEFORMAT </w:instrText>
+        </w:r>
+        <w:r>
+          <w:fldChar w:fldCharType="separate"/>
+        </w:r>
+        <w:r>
+          <w:rPr>
+            <w:noProof/>
+          </w:rPr>
+          <w:t>1</w:t>
+        </w:r>
+        <w:r>
+          <w:rPr>
+            <w:noProof/>
+          </w:rPr>
+          <w:fldChar w:fldCharType="end"/>
+        </w:r>
       </w:p>
     </w:sdtContent>
   </w:sdt>
@@ -4828,7 +3829,7 @@
 </file>
 
 <file path=word/footnotes.xml><?xml version="1.0" encoding="utf-8"?>
-<w:footnotes xmlns:ve="http://schemas.openxmlformats.org/markup-compatibility/2006" xmlns:o="urn:schemas-microsoft-com:office:office" xmlns:r="http://schemas.openxmlformats.org/officeDocument/2006/relationships" xmlns:m="http://schemas.openxmlformats.org/officeDocument/2006/math" xmlns:v="urn:schemas-microsoft-com:vml" xmlns:wp="http://schemas.openxmlformats.org/drawingml/2006/wordprocessingDrawing" xmlns:w10="urn:schemas-microsoft-com:office:word" xmlns:w="http://schemas.openxmlformats.org/wordprocessingml/2006/main" xmlns:wne="http://schemas.microsoft.com/office/word/2006/wordml">
+<w:footnotes xmlns:wpc="http://schemas.microsoft.com/office/word/2010/wordprocessingCanvas" xmlns:mc="http://schemas.openxmlformats.org/markup-compatibility/2006" xmlns:o="urn:schemas-microsoft-com:office:office" xmlns:r="http://schemas.openxmlformats.org/officeDocument/2006/relationships" xmlns:m="http://schemas.openxmlformats.org/officeDocument/2006/math" xmlns:v="urn:schemas-microsoft-com:vml" xmlns:wp14="http://schemas.microsoft.com/office/word/2010/wordprocessingDrawing" xmlns:wp="http://schemas.openxmlformats.org/drawingml/2006/wordprocessingDrawing" xmlns:w10="urn:schemas-microsoft-com:office:word" xmlns:w="http://schemas.openxmlformats.org/wordprocessingml/2006/main" xmlns:w14="http://schemas.microsoft.com/office/word/2010/wordml" xmlns:wpg="http://schemas.microsoft.com/office/word/2010/wordprocessingGroup" xmlns:wpi="http://schemas.microsoft.com/office/word/2010/wordprocessingInk" xmlns:wne="http://schemas.microsoft.com/office/word/2006/wordml" xmlns:wps="http://schemas.microsoft.com/office/word/2010/wordprocessingShape" mc:Ignorable="w14 wp14">
   <w:footnote w:type="separator" w:id="-1">
     <w:p>
       <w:pPr>
@@ -4853,7 +3854,7 @@
 </file>
 
 <file path=word/numbering.xml><?xml version="1.0" encoding="utf-8"?>
-<w:numbering xmlns:ve="http://schemas.openxmlformats.org/markup-compatibility/2006" xmlns:o="urn:schemas-microsoft-com:office:office" xmlns:r="http://schemas.openxmlformats.org/officeDocument/2006/relationships" xmlns:m="http://schemas.openxmlformats.org/officeDocument/2006/math" xmlns:v="urn:schemas-microsoft-com:vml" xmlns:wp="http://schemas.openxmlformats.org/drawingml/2006/wordprocessingDrawing" xmlns:w10="urn:schemas-microsoft-com:office:word" xmlns:w="http://schemas.openxmlformats.org/wordprocessingml/2006/main" xmlns:wne="http://schemas.microsoft.com/office/word/2006/wordml">
+<w:numbering xmlns:wpc="http://schemas.microsoft.com/office/word/2010/wordprocessingCanvas" xmlns:mc="http://schemas.openxmlformats.org/markup-compatibility/2006" xmlns:o="urn:schemas-microsoft-com:office:office" xmlns:r="http://schemas.openxmlformats.org/officeDocument/2006/relationships" xmlns:m="http://schemas.openxmlformats.org/officeDocument/2006/math" xmlns:v="urn:schemas-microsoft-com:vml" xmlns:wp14="http://schemas.microsoft.com/office/word/2010/wordprocessingDrawing" xmlns:wp="http://schemas.openxmlformats.org/drawingml/2006/wordprocessingDrawing" xmlns:w10="urn:schemas-microsoft-com:office:word" xmlns:w="http://schemas.openxmlformats.org/wordprocessingml/2006/main" xmlns:w14="http://schemas.microsoft.com/office/word/2010/wordml" xmlns:wpg="http://schemas.microsoft.com/office/word/2010/wordprocessingGroup" xmlns:wpi="http://schemas.microsoft.com/office/word/2010/wordprocessingInk" xmlns:wne="http://schemas.microsoft.com/office/word/2006/wordml" xmlns:wps="http://schemas.microsoft.com/office/word/2010/wordprocessingShape" mc:Ignorable="w14 wp14">
   <w:abstractNum w:abstractNumId="0">
     <w:nsid w:val="10A7066E"/>
     <w:multiLevelType w:val="hybridMultilevel"/>
@@ -5089,7 +4090,7 @@
 </file>
 
 <file path=word/styles.xml><?xml version="1.0" encoding="utf-8"?>
-<w:styles xmlns:r="http://schemas.openxmlformats.org/officeDocument/2006/relationships" xmlns:w="http://schemas.openxmlformats.org/wordprocessingml/2006/main">
+<w:styles xmlns:mc="http://schemas.openxmlformats.org/markup-compatibility/2006" xmlns:r="http://schemas.openxmlformats.org/officeDocument/2006/relationships" xmlns:w="http://schemas.openxmlformats.org/wordprocessingml/2006/main" xmlns:w14="http://schemas.microsoft.com/office/word/2010/wordml" mc:Ignorable="w14">
   <w:docDefaults>
     <w:rPrDefault>
       <w:rPr>
@@ -5260,7 +4261,6 @@
     <w:uiPriority w:val="99"/>
     <w:semiHidden/>
     <w:unhideWhenUsed/>
-    <w:qFormat/>
     <w:tblPr>
       <w:tblInd w:w="0" w:type="dxa"/>
       <w:tblCellMar>
@@ -5376,6 +4376,196 @@
       <w:sz w:val="16"/>
       <w:szCs w:val="16"/>
     </w:rPr>
+  </w:style>
+</w:styles>
+</file>
+
+<file path=word/stylesWithEffects.xml><?xml version="1.0" encoding="utf-8"?>
+<w:styles xmlns:wpc="http://schemas.microsoft.com/office/word/2010/wordprocessingCanvas" xmlns:mc="http://schemas.openxmlformats.org/markup-compatibility/2006" xmlns:o="urn:schemas-microsoft-com:office:office" xmlns:r="http://schemas.openxmlformats.org/officeDocument/2006/relationships" xmlns:m="http://schemas.openxmlformats.org/officeDocument/2006/math" xmlns:v="urn:schemas-microsoft-com:vml" xmlns:wp14="http://schemas.microsoft.com/office/word/2010/wordprocessingDrawing" xmlns:wp="http://schemas.openxmlformats.org/drawingml/2006/wordprocessingDrawing" xmlns:w10="urn:schemas-microsoft-com:office:word" xmlns:w="http://schemas.openxmlformats.org/wordprocessingml/2006/main" xmlns:w14="http://schemas.microsoft.com/office/word/2010/wordml" xmlns:wpg="http://schemas.microsoft.com/office/word/2010/wordprocessingGroup" xmlns:wpi="http://schemas.microsoft.com/office/word/2010/wordprocessingInk" xmlns:wne="http://schemas.microsoft.com/office/word/2006/wordml" xmlns:wps="http://schemas.microsoft.com/office/word/2010/wordprocessingShape" mc:Ignorable="w14 wp14">
+  <w:docDefaults>
+    <w:rPrDefault>
+      <w:rPr>
+        <w:rFonts w:asciiTheme="minorHAnsi" w:eastAsiaTheme="minorEastAsia" w:hAnsiTheme="minorHAnsi" w:cstheme="minorBidi"/>
+        <w:sz w:val="22"/>
+        <w:szCs w:val="22"/>
+        <w:lang w:val="en-US" w:eastAsia="ko-KR" w:bidi="ar-SA"/>
+      </w:rPr>
+    </w:rPrDefault>
+    <w:pPrDefault>
+      <w:pPr>
+        <w:spacing w:after="200" w:line="276" w:lineRule="auto"/>
+      </w:pPr>
+    </w:pPrDefault>
+  </w:docDefaults>
+  <w:latentStyles w:defLockedState="0" w:defUIPriority="99" w:defSemiHidden="1" w:defUnhideWhenUsed="1" w:defQFormat="0" w:count="267">
+    <w:lsdException w:name="Normal" w:semiHidden="0" w:uiPriority="0" w:unhideWhenUsed="0" w:qFormat="1"/>
+    <w:lsdException w:name="heading 1" w:semiHidden="0" w:uiPriority="9" w:unhideWhenUsed="0" w:qFormat="1"/>
+    <w:lsdException w:name="heading 2" w:uiPriority="9" w:qFormat="1"/>
+    <w:lsdException w:name="heading 3" w:uiPriority="9" w:qFormat="1"/>
+    <w:lsdException w:name="heading 4" w:uiPriority="9" w:qFormat="1"/>
+    <w:lsdException w:name="heading 5" w:uiPriority="9" w:qFormat="1"/>
+    <w:lsdException w:name="heading 6" w:uiPriority="9" w:qFormat="1"/>
+    <w:lsdException w:name="heading 7" w:uiPriority="9" w:qFormat="1"/>
+    <w:lsdException w:name="heading 8" w:uiPriority="9" w:qFormat="1"/>
+    <w:lsdException w:name="heading 9" w:uiPriority="9" w:qFormat="1"/>
+    <w:lsdException w:name="toc 1" w:uiPriority="39"/>
+    <w:lsdException w:name="toc 2" w:uiPriority="39"/>
+    <w:lsdException w:name="toc 3" w:uiPriority="39"/>
+    <w:lsdException w:name="toc 4" w:uiPriority="39"/>
+    <w:lsdException w:name="toc 5" w:uiPriority="39"/>
+    <w:lsdException w:name="toc 6" w:uiPriority="39"/>
+    <w:lsdException w:name="toc 7" w:uiPriority="39"/>
+    <w:lsdException w:name="toc 8" w:uiPriority="39"/>
+    <w:lsdException w:name="toc 9" w:uiPriority="39"/>
+    <w:lsdException w:name="caption" w:uiPriority="35" w:qFormat="1"/>
+    <w:lsdException w:name="Title" w:semiHidden="0" w:uiPriority="10" w:unhideWhenUsed="0" w:qFormat="1"/>
+    <w:lsdException w:name="Default Paragraph Font" w:uiPriority="1"/>
+    <w:lsdException w:name="Subtitle" w:semiHidden="0" w:uiPriority="11" w:unhideWhenUsed="0" w:qFormat="1"/>
+    <w:lsdException w:name="Strong" w:semiHidden="0" w:uiPriority="22" w:unhideWhenUsed="0" w:qFormat="1"/>
+    <w:lsdException w:name="Emphasis" w:semiHidden="0" w:uiPriority="20" w:unhideWhenUsed="0" w:qFormat="1"/>
+    <w:lsdException w:name="Table Grid" w:semiHidden="0" w:uiPriority="59" w:unhideWhenUsed="0"/>
+    <w:lsdException w:name="Placeholder Text" w:unhideWhenUsed="0"/>
+    <w:lsdException w:name="No Spacing" w:semiHidden="0" w:uiPriority="1" w:unhideWhenUsed="0" w:qFormat="1"/>
+    <w:lsdException w:name="Light Shading" w:semiHidden="0" w:uiPriority="60" w:unhideWhenUsed="0"/>
+    <w:lsdException w:name="Light List" w:semiHidden="0" w:uiPriority="61" w:unhideWhenUsed="0"/>
+    <w:lsdException w:name="Light Grid" w:semiHidden="0" w:uiPriority="62" w:unhideWhenUsed="0"/>
+    <w:lsdException w:name="Medium Shading 1" w:semiHidden="0" w:uiPriority="63" w:unhideWhenUsed="0"/>
+    <w:lsdException w:name="Medium Shading 2" w:semiHidden="0" w:uiPriority="64" w:unhideWhenUsed="0"/>
+    <w:lsdException w:name="Medium List 1" w:semiHidden="0" w:uiPriority="65" w:unhideWhenUsed="0"/>
+    <w:lsdException w:name="Medium List 2" w:semiHidden="0" w:uiPriority="66" w:unhideWhenUsed="0"/>
+    <w:lsdException w:name="Medium Grid 1" w:semiHidden="0" w:uiPriority="67" w:unhideWhenUsed="0"/>
+    <w:lsdException w:name="Medium Grid 2" w:semiHidden="0" w:uiPriority="68" w:unhideWhenUsed="0"/>
+    <w:lsdException w:name="Medium Grid 3" w:semiHidden="0" w:uiPriority="69" w:unhideWhenUsed="0"/>
+    <w:lsdException w:name="Dark List" w:semiHidden="0" w:uiPriority="70" w:unhideWhenUsed="0"/>
+    <w:lsdException w:name="Colorful Shading" w:semiHidden="0" w:uiPriority="71" w:unhideWhenUsed="0"/>
+    <w:lsdException w:name="Colorful List" w:semiHidden="0" w:uiPriority="72" w:unhideWhenUsed="0"/>
+    <w:lsdException w:name="Colorful Grid" w:semiHidden="0" w:uiPriority="73" w:unhideWhenUsed="0"/>
+    <w:lsdException w:name="Light Shading Accent 1" w:semiHidden="0" w:uiPriority="60" w:unhideWhenUsed="0"/>
+    <w:lsdException w:name="Light List Accent 1" w:semiHidden="0" w:uiPriority="61" w:unhideWhenUsed="0"/>
+    <w:lsdException w:name="Light Grid Accent 1" w:semiHidden="0" w:uiPriority="62" w:unhideWhenUsed="0"/>
+    <w:lsdException w:name="Medium Shading 1 Accent 1" w:semiHidden="0" w:uiPriority="63" w:unhideWhenUsed="0"/>
+    <w:lsdException w:name="Medium Shading 2 Accent 1" w:semiHidden="0" w:uiPriority="64" w:unhideWhenUsed="0"/>
+    <w:lsdException w:name="Medium List 1 Accent 1" w:semiHidden="0" w:uiPriority="65" w:unhideWhenUsed="0"/>
+    <w:lsdException w:name="Revision" w:unhideWhenUsed="0"/>
+    <w:lsdException w:name="List Paragraph" w:semiHidden="0" w:uiPriority="34" w:unhideWhenUsed="0" w:qFormat="1"/>
+    <w:lsdException w:name="Quote" w:semiHidden="0" w:uiPriority="29" w:unhideWhenUsed="0" w:qFormat="1"/>
+    <w:lsdException w:name="Intense Quote" w:semiHidden="0" w:uiPriority="30" w:unhideWhenUsed="0" w:qFormat="1"/>
+    <w:lsdException w:name="Medium List 2 Accent 1" w:semiHidden="0" w:uiPriority="66" w:unhideWhenUsed="0"/>
+    <w:lsdException w:name="Medium Grid 1 Accent 1" w:semiHidden="0" w:uiPriority="67" w:unhideWhenUsed="0"/>
+    <w:lsdException w:name="Medium Grid 2 Accent 1" w:semiHidden="0" w:uiPriority="68" w:unhideWhenUsed="0"/>
+    <w:lsdException w:name="Medium Grid 3 Accent 1" w:semiHidden="0" w:uiPriority="69" w:unhideWhenUsed="0"/>
+    <w:lsdException w:name="Dark List Accent 1" w:semiHidden="0" w:uiPriority="70" w:unhideWhenUsed="0"/>
+    <w:lsdException w:name="Colorful Shading Accent 1" w:semiHidden="0" w:uiPriority="71" w:unhideWhenUsed="0"/>
+    <w:lsdException w:name="Colorful List Accent 1" w:semiHidden="0" w:uiPriority="72" w:unhideWhenUsed="0"/>
+    <w:lsdException w:name="Colorful Grid Accent 1" w:semiHidden="0" w:uiPriority="73" w:unhideWhenUsed="0"/>
+    <w:lsdException w:name="Light Shading Accent 2" w:semiHidden="0" w:uiPriority="60" w:unhideWhenUsed="0"/>
+    <w:lsdException w:name="Light List Accent 2" w:semiHidden="0" w:uiPriority="61" w:unhideWhenUsed="0"/>
+    <w:lsdException w:name="Light Grid Accent 2" w:semiHidden="0" w:uiPriority="62" w:unhideWhenUsed="0"/>
+    <w:lsdException w:name="Medium Shading 1 Accent 2" w:semiHidden="0" w:uiPriority="63" w:unhideWhenUsed="0"/>
+    <w:lsdException w:name="Medium Shading 2 Accent 2" w:semiHidden="0" w:uiPriority="64" w:unhideWhenUsed="0"/>
+    <w:lsdException w:name="Medium List 1 Accent 2" w:semiHidden="0" w:uiPriority="65" w:unhideWhenUsed="0"/>
+    <w:lsdException w:name="Medium List 2 Accent 2" w:semiHidden="0" w:uiPriority="66" w:unhideWhenUsed="0"/>
+    <w:lsdException w:name="Medium Grid 1 Accent 2" w:semiHidden="0" w:uiPriority="67" w:unhideWhenUsed="0"/>
+    <w:lsdException w:name="Medium Grid 2 Accent 2" w:semiHidden="0" w:uiPriority="68" w:unhideWhenUsed="0"/>
+    <w:lsdException w:name="Medium Grid 3 Accent 2" w:semiHidden="0" w:uiPriority="69" w:unhideWhenUsed="0"/>
+    <w:lsdException w:name="Dark List Accent 2" w:semiHidden="0" w:uiPriority="70" w:unhideWhenUsed="0"/>
+    <w:lsdException w:name="Colorful Shading Accent 2" w:semiHidden="0" w:uiPriority="71" w:unhideWhenUsed="0"/>
+    <w:lsdException w:name="Colorful List Accent 2" w:semiHidden="0" w:uiPriority="72" w:unhideWhenUsed="0"/>
+    <w:lsdException w:name="Colorful Grid Accent 2" w:semiHidden="0" w:uiPriority="73" w:unhideWhenUsed="0"/>
+    <w:lsdException w:name="Light Shading Accent 3" w:semiHidden="0" w:uiPriority="60" w:unhideWhenUsed="0"/>
+    <w:lsdException w:name="Light List Accent 3" w:semiHidden="0" w:uiPriority="61" w:unhideWhenUsed="0"/>
+    <w:lsdException w:name="Light Grid Accent 3" w:semiHidden="0" w:uiPriority="62" w:unhideWhenUsed="0"/>
+    <w:lsdException w:name="Medium Shading 1 Accent 3" w:semiHidden="0" w:uiPriority="63" w:unhideWhenUsed="0"/>
+    <w:lsdException w:name="Medium Shading 2 Accent 3" w:semiHidden="0" w:uiPriority="64" w:unhideWhenUsed="0"/>
+    <w:lsdException w:name="Medium List 1 Accent 3" w:semiHidden="0" w:uiPriority="65" w:unhideWhenUsed="0"/>
+    <w:lsdException w:name="Medium List 2 Accent 3" w:semiHidden="0" w:uiPriority="66" w:unhideWhenUsed="0"/>
+    <w:lsdException w:name="Medium Grid 1 Accent 3" w:semiHidden="0" w:uiPriority="67" w:unhideWhenUsed="0"/>
+    <w:lsdException w:name="Medium Grid 2 Accent 3" w:semiHidden="0" w:uiPriority="68" w:unhideWhenUsed="0"/>
+    <w:lsdException w:name="Medium Grid 3 Accent 3" w:semiHidden="0" w:uiPriority="69" w:unhideWhenUsed="0"/>
+    <w:lsdException w:name="Dark List Accent 3" w:semiHidden="0" w:uiPriority="70" w:unhideWhenUsed="0"/>
+    <w:lsdException w:name="Colorful Shading Accent 3" w:semiHidden="0" w:uiPriority="71" w:unhideWhenUsed="0"/>
+    <w:lsdException w:name="Colorful List Accent 3" w:semiHidden="0" w:uiPriority="72" w:unhideWhenUsed="0"/>
+    <w:lsdException w:name="Colorful Grid Accent 3" w:semiHidden="0" w:uiPriority="73" w:unhideWhenUsed="0"/>
+    <w:lsdException w:name="Light Shading Accent 4" w:semiHidden="0" w:uiPriority="60" w:unhideWhenUsed="0"/>
+    <w:lsdException w:name="Light List Accent 4" w:semiHidden="0" w:uiPriority="61" w:unhideWhenUsed="0"/>
+    <w:lsdException w:name="Light Grid Accent 4" w:semiHidden="0" w:uiPriority="62" w:unhideWhenUsed="0"/>
+    <w:lsdException w:name="Medium Shading 1 Accent 4" w:semiHidden="0" w:uiPriority="63" w:unhideWhenUsed="0"/>
+    <w:lsdException w:name="Medium Shading 2 Accent 4" w:semiHidden="0" w:uiPriority="64" w:unhideWhenUsed="0"/>
+    <w:lsdException w:name="Medium List 1 Accent 4" w:semiHidden="0" w:uiPriority="65" w:unhideWhenUsed="0"/>
+    <w:lsdException w:name="Medium List 2 Accent 4" w:semiHidden="0" w:uiPriority="66" w:unhideWhenUsed="0"/>
+    <w:lsdException w:name="Medium Grid 1 Accent 4" w:semiHidden="0" w:uiPriority="67" w:unhideWhenUsed="0"/>
+    <w:lsdException w:name="Medium Grid 2 Accent 4" w:semiHidden="0" w:uiPriority="68" w:unhideWhenUsed="0"/>
+    <w:lsdException w:name="Medium Grid 3 Accent 4" w:semiHidden="0" w:uiPriority="69" w:unhideWhenUsed="0"/>
+    <w:lsdException w:name="Dark List Accent 4" w:semiHidden="0" w:uiPriority="70" w:unhideWhenUsed="0"/>
+    <w:lsdException w:name="Colorful Shading Accent 4" w:semiHidden="0" w:uiPriority="71" w:unhideWhenUsed="0"/>
+    <w:lsdException w:name="Colorful List Accent 4" w:semiHidden="0" w:uiPriority="72" w:unhideWhenUsed="0"/>
+    <w:lsdException w:name="Colorful Grid Accent 4" w:semiHidden="0" w:uiPriority="73" w:unhideWhenUsed="0"/>
+    <w:lsdException w:name="Light Shading Accent 5" w:semiHidden="0" w:uiPriority="60" w:unhideWhenUsed="0"/>
+    <w:lsdException w:name="Light List Accent 5" w:semiHidden="0" w:uiPriority="61" w:unhideWhenUsed="0"/>
+    <w:lsdException w:name="Light Grid Accent 5" w:semiHidden="0" w:uiPriority="62" w:unhideWhenUsed="0"/>
+    <w:lsdException w:name="Medium Shading 1 Accent 5" w:semiHidden="0" w:uiPriority="63" w:unhideWhenUsed="0"/>
+    <w:lsdException w:name="Medium Shading 2 Accent 5" w:semiHidden="0" w:uiPriority="64" w:unhideWhenUsed="0"/>
+    <w:lsdException w:name="Medium List 1 Accent 5" w:semiHidden="0" w:uiPriority="65" w:unhideWhenUsed="0"/>
+    <w:lsdException w:name="Medium List 2 Accent 5" w:semiHidden="0" w:uiPriority="66" w:unhideWhenUsed="0"/>
+    <w:lsdException w:name="Medium Grid 1 Accent 5" w:semiHidden="0" w:uiPriority="67" w:unhideWhenUsed="0"/>
+    <w:lsdException w:name="Medium Grid 2 Accent 5" w:semiHidden="0" w:uiPriority="68" w:unhideWhenUsed="0"/>
+    <w:lsdException w:name="Medium Grid 3 Accent 5" w:semiHidden="0" w:uiPriority="69" w:unhideWhenUsed="0"/>
+    <w:lsdException w:name="Dark List Accent 5" w:semiHidden="0" w:uiPriority="70" w:unhideWhenUsed="0"/>
+    <w:lsdException w:name="Colorful Shading Accent 5" w:semiHidden="0" w:uiPriority="71" w:unhideWhenUsed="0"/>
+    <w:lsdException w:name="Colorful List Accent 5" w:semiHidden="0" w:uiPriority="72" w:unhideWhenUsed="0"/>
+    <w:lsdException w:name="Colorful Grid Accent 5" w:semiHidden="0" w:uiPriority="73" w:unhideWhenUsed="0"/>
+    <w:lsdException w:name="Light Shading Accent 6" w:semiHidden="0" w:uiPriority="60" w:unhideWhenUsed="0"/>
+    <w:lsdException w:name="Light List Accent 6" w:semiHidden="0" w:uiPriority="61" w:unhideWhenUsed="0"/>
+    <w:lsdException w:name="Light Grid Accent 6" w:semiHidden="0" w:uiPriority="62" w:unhideWhenUsed="0"/>
+    <w:lsdException w:name="Medium Shading 1 Accent 6" w:semiHidden="0" w:uiPriority="63" w:unhideWhenUsed="0"/>
+    <w:lsdException w:name="Medium Shading 2 Accent 6" w:semiHidden="0" w:uiPriority="64" w:unhideWhenUsed="0"/>
+    <w:lsdException w:name="Medium List 1 Accent 6" w:semiHidden="0" w:uiPriority="65" w:unhideWhenUsed="0"/>
+    <w:lsdException w:name="Medium List 2 Accent 6" w:semiHidden="0" w:uiPriority="66" w:unhideWhenUsed="0"/>
+    <w:lsdException w:name="Medium Grid 1 Accent 6" w:semiHidden="0" w:uiPriority="67" w:unhideWhenUsed="0"/>
+    <w:lsdException w:name="Medium Grid 2 Accent 6" w:semiHidden="0" w:uiPriority="68" w:unhideWhenUsed="0"/>
+    <w:lsdException w:name="Medium Grid 3 Accent 6" w:semiHidden="0" w:uiPriority="69" w:unhideWhenUsed="0"/>
+    <w:lsdException w:name="Dark List Accent 6" w:semiHidden="0" w:uiPriority="70" w:unhideWhenUsed="0"/>
+    <w:lsdException w:name="Colorful Shading Accent 6" w:semiHidden="0" w:uiPriority="71" w:unhideWhenUsed="0"/>
+    <w:lsdException w:name="Colorful List Accent 6" w:semiHidden="0" w:uiPriority="72" w:unhideWhenUsed="0"/>
+    <w:lsdException w:name="Colorful Grid Accent 6" w:semiHidden="0" w:uiPriority="73" w:unhideWhenUsed="0"/>
+    <w:lsdException w:name="Subtle Emphasis" w:semiHidden="0" w:uiPriority="19" w:unhideWhenUsed="0" w:qFormat="1"/>
+    <w:lsdException w:name="Intense Emphasis" w:semiHidden="0" w:uiPriority="21" w:unhideWhenUsed="0" w:qFormat="1"/>
+    <w:lsdException w:name="Subtle Reference" w:semiHidden="0" w:uiPriority="31" w:unhideWhenUsed="0" w:qFormat="1"/>
+    <w:lsdException w:name="Intense Reference" w:semiHidden="0" w:uiPriority="32" w:unhideWhenUsed="0" w:qFormat="1"/>
+    <w:lsdException w:name="Book Title" w:semiHidden="0" w:uiPriority="33" w:unhideWhenUsed="0" w:qFormat="1"/>
+    <w:lsdException w:name="Bibliography" w:uiPriority="37"/>
+    <w:lsdException w:name="TOC Heading" w:uiPriority="39" w:qFormat="1"/>
+  </w:latentStyles>
+  <w:style w:type="paragraph" w:default="1" w:styleId="Normal">
+    <w:name w:val="Normal"/>
+    <w:qFormat/>
+  </w:style>
+  <w:style w:type="character" w:default="1" w:styleId="DefaultParagraphFont">
+    <w:name w:val="Default Paragraph Font"/>
+    <w:uiPriority w:val="1"/>
+    <w:semiHidden/>
+    <w:unhideWhenUsed/>
+  </w:style>
+  <w:style w:type="table" w:default="1" w:styleId="TableNormal">
+    <w:name w:val="Normal Table"/>
+    <w:uiPriority w:val="99"/>
+    <w:semiHidden/>
+    <w:unhideWhenUsed/>
+    <w:tblPr>
+      <w:tblInd w:w="0" w:type="dxa"/>
+      <w:tblCellMar>
+        <w:top w:w="0" w:type="dxa"/>
+        <w:left w:w="108" w:type="dxa"/>
+        <w:bottom w:w="0" w:type="dxa"/>
+        <w:right w:w="108" w:type="dxa"/>
+      </w:tblCellMar>
+    </w:tblPr>
+  </w:style>
+  <w:style w:type="numbering" w:default="1" w:styleId="NoList">
+    <w:name w:val="No List"/>
+    <w:uiPriority w:val="99"/>
+    <w:semiHidden/>
+    <w:unhideWhenUsed/>
   </w:style>
 </w:styles>
 </file>
@@ -5668,7 +4858,7 @@
 </file>
 
 <file path=customXml/itemProps1.xml><?xml version="1.0" encoding="utf-8"?>
-<ds:datastoreItem xmlns:ds="http://schemas.openxmlformats.org/officeDocument/2006/customXml" ds:itemID="{30D1D094-58E4-41BA-92B8-7438C747AF8A}">
+<ds:datastoreItem xmlns:ds="http://schemas.openxmlformats.org/officeDocument/2006/customXml" ds:itemID="{AEBB3724-81C9-4F01-9E18-EE119226B241}">
   <ds:schemaRefs>
     <ds:schemaRef ds:uri="http://schemas.openxmlformats.org/officeDocument/2006/bibliography"/>
   </ds:schemaRefs>

</xml_diff>